<commit_message>
wxss: Diary 25-3-3 On Mon Mar 03 22:36:04 2025
</commit_message>
<xml_diff>
--- a/LiftLog/Diary.docx
+++ b/LiftLog/Diary.docx
@@ -8301,7 +8301,7 @@
           <v:shape id="_x0000_i1025" type="#_x0000_t75" style="width:112.5pt;height:40.5pt" o:ole="">
             <v:imagedata r:id="rId8" o:title=""/>
           </v:shape>
-          <o:OLEObject Type="Embed" ProgID="Package" ShapeID="_x0000_i1025" DrawAspect="Content" ObjectID="_1797001610" r:id="rId9"/>
+          <o:OLEObject Type="Embed" ProgID="Package" ShapeID="_x0000_i1025" DrawAspect="Content" ObjectID="_1802546456" r:id="rId9"/>
         </w:object>
       </w:r>
       <w:r>
@@ -8312,7 +8312,7 @@
           <v:shape id="_x0000_i1026" type="#_x0000_t75" style="width:117pt;height:40.5pt" o:ole="">
             <v:imagedata r:id="rId10" o:title=""/>
           </v:shape>
-          <o:OLEObject Type="Embed" ProgID="Package" ShapeID="_x0000_i1026" DrawAspect="Content" ObjectID="_1797001611" r:id="rId11"/>
+          <o:OLEObject Type="Embed" ProgID="Package" ShapeID="_x0000_i1026" DrawAspect="Content" ObjectID="_1802546457" r:id="rId11"/>
         </w:object>
       </w:r>
     </w:p>
@@ -16169,7 +16169,7 @@
     <w:p>
       <w:pPr>
         <w:rPr>
-          <w:rFonts w:cs="Times New Roman" w:hint="eastAsia"/>
+          <w:rFonts w:cs="Times New Roman"/>
         </w:rPr>
       </w:pPr>
       <w:r>
@@ -16208,6 +16208,325 @@
           <w:rFonts w:cs="Times New Roman" w:hint="eastAsia"/>
         </w:rPr>
         <w:t>她还有热爱的事情未完成，她找到了自己喜欢的事业，自由的生活，正努力向前走的时候，面对这样的事情，草草结束了，有遗憾吗，应该有吧。就这样吧……</w:t>
+      </w:r>
+    </w:p>
+    <w:p>
+      <w:pPr>
+        <w:rPr>
+          <w:rFonts w:cs="Times New Roman"/>
+        </w:rPr>
+      </w:pPr>
+    </w:p>
+    <w:p>
+      <w:pPr>
+        <w:rPr>
+          <w:rFonts w:cs="Times New Roman"/>
+        </w:rPr>
+      </w:pPr>
+      <w:r>
+        <w:rPr>
+          <w:rFonts w:cs="Times New Roman" w:hint="eastAsia"/>
+        </w:rPr>
+        <w:t>2</w:t>
+      </w:r>
+      <w:r>
+        <w:rPr>
+          <w:rFonts w:cs="Times New Roman"/>
+        </w:rPr>
+        <w:t xml:space="preserve">025/3/3  </w:t>
+      </w:r>
+      <w:r>
+        <w:rPr>
+          <w:rFonts w:cs="Times New Roman" w:hint="eastAsia"/>
+        </w:rPr>
+        <w:t>天气：雨</w:t>
+      </w:r>
+      <w:r>
+        <w:rPr>
+          <w:rFonts w:cs="Times New Roman" w:hint="eastAsia"/>
+        </w:rPr>
+        <w:t xml:space="preserve"> </w:t>
+      </w:r>
+      <w:r>
+        <w:rPr>
+          <w:rFonts w:cs="Times New Roman"/>
+        </w:rPr>
+        <w:t xml:space="preserve"> 22</w:t>
+      </w:r>
+      <w:r>
+        <w:rPr>
+          <w:rFonts w:cs="Times New Roman" w:hint="eastAsia"/>
+        </w:rPr>
+        <w:t>：</w:t>
+      </w:r>
+      <w:r>
+        <w:rPr>
+          <w:rFonts w:cs="Times New Roman" w:hint="eastAsia"/>
+        </w:rPr>
+        <w:t>0</w:t>
+      </w:r>
+      <w:r>
+        <w:rPr>
+          <w:rFonts w:cs="Times New Roman"/>
+        </w:rPr>
+        <w:t>0</w:t>
+      </w:r>
+    </w:p>
+    <w:p>
+      <w:pPr>
+        <w:rPr>
+          <w:rFonts w:cs="Times New Roman"/>
+        </w:rPr>
+      </w:pPr>
+      <w:r>
+        <w:rPr>
+          <w:rFonts w:cs="Times New Roman"/>
+        </w:rPr>
+        <w:tab/>
+      </w:r>
+      <w:r>
+        <w:rPr>
+          <w:rFonts w:cs="Times New Roman" w:hint="eastAsia"/>
+        </w:rPr>
+        <w:t>几天下雨了，还是要上班，不喜欢下雨。</w:t>
+      </w:r>
+    </w:p>
+    <w:p>
+      <w:pPr>
+        <w:rPr>
+          <w:rFonts w:cs="Times New Roman" w:hint="eastAsia"/>
+        </w:rPr>
+      </w:pPr>
+      <w:r>
+        <w:rPr>
+          <w:rFonts w:cs="Times New Roman"/>
+        </w:rPr>
+        <w:tab/>
+      </w:r>
+      <w:r>
+        <w:rPr>
+          <w:rFonts w:cs="Times New Roman" w:hint="eastAsia"/>
+        </w:rPr>
+        <w:t>周六去玩了卡丁车，很好玩，比我想象中的简单，坐在车上真的有不一样的感觉，每一次打方向，每一次过弯，车子发生任何一点抖动都能够清晰感受到。开着车子，渐渐的也没有恐惧了，大脑也放空了，只有爽，晚上又去玩了一阵</w:t>
+      </w:r>
+      <w:r>
+        <w:rPr>
+          <w:rFonts w:cs="Times New Roman" w:hint="eastAsia"/>
+        </w:rPr>
+        <w:t xml:space="preserve"> </w:t>
+      </w:r>
+      <w:r>
+        <w:rPr>
+          <w:rFonts w:cs="Times New Roman"/>
+        </w:rPr>
+        <w:t>PS5</w:t>
+      </w:r>
+      <w:r>
+        <w:rPr>
+          <w:rFonts w:cs="Times New Roman" w:hint="eastAsia"/>
+        </w:rPr>
+        <w:t>。</w:t>
+      </w:r>
+    </w:p>
+    <w:p>
+      <w:pPr>
+        <w:rPr>
+          <w:rFonts w:cs="Times New Roman"/>
+        </w:rPr>
+      </w:pPr>
+      <w:r>
+        <w:rPr>
+          <w:rFonts w:cs="Times New Roman"/>
+        </w:rPr>
+        <w:tab/>
+      </w:r>
+      <w:r>
+        <w:rPr>
+          <w:rFonts w:cs="Times New Roman" w:hint="eastAsia"/>
+        </w:rPr>
+        <w:t>周天去见了刘和桁，在校园里面逛了逛，唱了</w:t>
+      </w:r>
+      <w:r>
+        <w:rPr>
+          <w:rFonts w:cs="Times New Roman" w:hint="eastAsia"/>
+        </w:rPr>
+        <w:t xml:space="preserve"> </w:t>
+      </w:r>
+      <w:r>
+        <w:rPr>
+          <w:rFonts w:cs="Times New Roman"/>
+        </w:rPr>
+        <w:t>K</w:t>
+      </w:r>
+      <w:r>
+        <w:rPr>
+          <w:rFonts w:cs="Times New Roman" w:hint="eastAsia"/>
+        </w:rPr>
+        <w:t>，就早早回去了。</w:t>
+      </w:r>
+    </w:p>
+    <w:p>
+      <w:pPr>
+        <w:rPr>
+          <w:rFonts w:cs="Times New Roman"/>
+        </w:rPr>
+      </w:pPr>
+      <w:r>
+        <w:rPr>
+          <w:rFonts w:cs="Times New Roman"/>
+        </w:rPr>
+        <w:tab/>
+      </w:r>
+      <w:r>
+        <w:rPr>
+          <w:rFonts w:cs="Times New Roman" w:hint="eastAsia"/>
+        </w:rPr>
+        <w:t>好像没有那种很能玩的朋友了，他们大多玩几个小时就想要回家了，换做是我，如果有人陪我，我能玩很久很久</w:t>
+      </w:r>
+      <w:r>
+        <w:rPr>
+          <w:rFonts w:cs="Times New Roman"/>
+        </w:rPr>
+        <w:t>…</w:t>
+      </w:r>
+      <w:r>
+        <w:rPr>
+          <w:rFonts w:cs="Times New Roman" w:hint="eastAsia"/>
+        </w:rPr>
+        <w:t>可能是到了害怕寂寞的年纪了吧。</w:t>
+      </w:r>
+    </w:p>
+    <w:p>
+      <w:pPr>
+        <w:rPr>
+          <w:rFonts w:cs="Times New Roman"/>
+        </w:rPr>
+      </w:pPr>
+      <w:r>
+        <w:rPr>
+          <w:rFonts w:cs="Times New Roman"/>
+        </w:rPr>
+        <w:tab/>
+      </w:r>
+      <w:r>
+        <w:rPr>
+          <w:rFonts w:cs="Times New Roman" w:hint="eastAsia"/>
+        </w:rPr>
+        <w:t>工作的事情我还是不想多说，这份工作我不太满意，但目前我做的还算及格。我知道这不是一份长久的工作，但我还在犹豫。一方面我觉得，我现在在这个行业已经干了半年，说短不短，说长不长，算是堪堪入门了，一旦我选择转行，新进入的行业如何全是未知数，并且，我目前半年的工作经历大概率无效了。要是跳槽去其他硬件行业，我能做的与现在也差不了什么吧，学历好像限制了我的发展。</w:t>
+      </w:r>
+    </w:p>
+    <w:p>
+      <w:pPr>
+        <w:rPr>
+          <w:rFonts w:cs="Times New Roman"/>
+        </w:rPr>
+      </w:pPr>
+      <w:r>
+        <w:rPr>
+          <w:rFonts w:cs="Times New Roman"/>
+        </w:rPr>
+        <w:tab/>
+      </w:r>
+      <w:r>
+        <w:rPr>
+          <w:rFonts w:cs="Times New Roman" w:hint="eastAsia"/>
+        </w:rPr>
+        <w:t>但是我好像也回不去学校了，我没有那份渴望，渴望认真复习考研深造。我自认为也坚持不了那么久，我从始至终都是一个随性的人，在我没有想明白为什么要读研之前，我没有能力全力复习考研的，中途肯定会转头去搞些什么别的事情。</w:t>
+      </w:r>
+    </w:p>
+    <w:p>
+      <w:pPr>
+        <w:rPr>
+          <w:rFonts w:cs="Times New Roman"/>
+        </w:rPr>
+      </w:pPr>
+      <w:r>
+        <w:rPr>
+          <w:rFonts w:cs="Times New Roman"/>
+        </w:rPr>
+        <w:tab/>
+      </w:r>
+      <w:r>
+        <w:rPr>
+          <w:rFonts w:cs="Times New Roman" w:hint="eastAsia"/>
+        </w:rPr>
+        <w:t>我最近在想，工作对我来说意味着什么？目前，这份工作是我唯一的求生手段，所以我只能捉住它，依赖它经济独立。我理应投入进去，工作应该变成我生活的一部分，或者全部。但我在反叛这种情况，我不想全身心的投入，我总在搞些与工作范围无关的内容，我不清楚这样算是我热爱钻研，还是缺乏专注的能力，缺乏职场的品质。我内心里总觉得，不想成为与其他同事一样，或为生活所迫，或为其他原因裹挟，而不得已不断地努力工作，挣钱，同时放弃自己其他的爱好。有时候我也不太能完全讲清楚这种想法，但是我清楚的感受到内心中的厌恶。</w:t>
+      </w:r>
+    </w:p>
+    <w:p>
+      <w:pPr>
+        <w:rPr>
+          <w:rFonts w:cs="Times New Roman"/>
+        </w:rPr>
+      </w:pPr>
+      <w:r>
+        <w:rPr>
+          <w:rFonts w:cs="Times New Roman"/>
+        </w:rPr>
+        <w:tab/>
+      </w:r>
+      <w:r>
+        <w:rPr>
+          <w:rFonts w:cs="Times New Roman" w:hint="eastAsia"/>
+        </w:rPr>
+        <w:t>当有那么一天，我所谓抛弃热情的奋斗，极麻木的奋斗，纵使取得成就，于我何加？说起来我也是个奇怪的人，总在错误的时间做错误的事情。该学习的时候玩，该工作的时候又喜欢学习了。领导们不需要我学习任何东西，他们只需要利用当前所知，不断地产出，我不喜欢这种产出，所以我只做好我分内的事情，挣我那一份的钱。</w:t>
+      </w:r>
+      <w:r>
+        <w:rPr>
+          <w:rFonts w:cs="Times New Roman" w:hint="eastAsia"/>
+        </w:rPr>
+        <w:t>另外，我不愿意回去考研的另外的原因，搞硬件并不像我想象中的好，我很害怕自己选择考研，花费时间，即使上岸，仍然发现走在了不喜欢的路上。我还是认为，人生重在体验，无论做什么事情，开心才是最重要的。</w:t>
+      </w:r>
+    </w:p>
+    <w:p>
+      <w:pPr>
+        <w:rPr>
+          <w:rFonts w:cs="Times New Roman"/>
+        </w:rPr>
+      </w:pPr>
+      <w:r>
+        <w:rPr>
+          <w:rFonts w:cs="Times New Roman"/>
+        </w:rPr>
+        <w:tab/>
+      </w:r>
+      <w:r>
+        <w:rPr>
+          <w:rFonts w:cs="Times New Roman" w:hint="eastAsia"/>
+        </w:rPr>
+        <w:t>有些同事，他们下班回去了就是玩手机。这样好像有些颓废，但是对于大人们来说，这样可能才是真正的生活。每天的内容就是上班，下班。这样的节奏已经深入骨髓，上班就努力当牛马，下班就躺平休息。这样没什么不好，也许大部</w:t>
+      </w:r>
+      <w:r>
+        <w:rPr>
+          <w:rFonts w:cs="Times New Roman" w:hint="eastAsia"/>
+        </w:rPr>
+        <w:lastRenderedPageBreak/>
+        <w:t>人的生活就是这样，朴素且单调，只是我也许倔强的不愿意相信，也许期待某些理想中的补充。这样的生活还是与我想要的相差甚远啊。</w:t>
+      </w:r>
+    </w:p>
+    <w:p>
+      <w:pPr>
+        <w:rPr>
+          <w:rFonts w:cs="Times New Roman" w:hint="eastAsia"/>
+        </w:rPr>
+      </w:pPr>
+      <w:r>
+        <w:rPr>
+          <w:rFonts w:cs="Times New Roman"/>
+        </w:rPr>
+        <w:tab/>
+      </w:r>
+      <w:r>
+        <w:rPr>
+          <w:rFonts w:cs="Times New Roman" w:hint="eastAsia"/>
+        </w:rPr>
+        <w:t>突然回想起高中时代说过的话，那时候满不在乎的说，我不想好好学习，考什么样的大学对我来说无所谓，考得好就过好一点的人生，考得不好就过糟糕一些的人生，人生对我来说好像本来也没什么额外的意义。消极不知从何时起，渲染了我生活的主色调。但是好像现在也一样，不同之处在于我有了些许想法。想去旅游，也许只是在陌生的城市闲逛，从一个不属于我的地方，流浪到另一个不属于我的地方，有片刻的安宁；想去体验，我不想关注人生的结果会如何，只想看着现在经历的每一分每一秒，去体验所有我没有体验过的事情，趁年轻，</w:t>
+      </w:r>
+      <w:r>
+        <w:rPr>
+          <w:rFonts w:cs="Times New Roman" w:hint="eastAsia"/>
+        </w:rPr>
+        <w:t>再玩多一些，再走远一些，自由已经刻入了我的骨髓，在我还没改变想法之前。正因为这些许不同，消极近年开始消退了。我有些对未来的期望，有些想要做但还没完成的事情，脑海中有些轮廓，还需要不断地体验，不断地寻找。也许会在有生之年填充满颜色，也许终其一生也找不到答案。可是这样也很好，至少我没有空虚地浪费我的一生。</w:t>
       </w:r>
     </w:p>
     <w:sectPr>
@@ -16272,7 +16591,7 @@
         <w:ind w:left="360" w:hanging="360"/>
       </w:pPr>
       <w:rPr>
-        <w:rFonts w:ascii="DengXian" w:eastAsia="DengXian" w:hAnsi="DengXian" w:cstheme="minorBidi" w:hint="eastAsia"/>
+        <w:rFonts w:ascii="等线" w:eastAsia="等线" w:hAnsi="等线" w:cstheme="minorBidi" w:hint="eastAsia"/>
       </w:rPr>
     </w:lvl>
     <w:lvl w:ilvl="1" w:tplc="04090003" w:tentative="1">
@@ -16384,7 +16703,7 @@
         <w:ind w:left="360" w:hanging="360"/>
       </w:pPr>
       <w:rPr>
-        <w:rFonts w:ascii="DengXian" w:eastAsia="DengXian" w:hAnsi="DengXian" w:cstheme="minorBidi" w:hint="eastAsia"/>
+        <w:rFonts w:ascii="等线" w:eastAsia="等线" w:hAnsi="等线" w:cstheme="minorBidi" w:hint="eastAsia"/>
       </w:rPr>
     </w:lvl>
     <w:lvl w:ilvl="1" w:tplc="04090003" w:tentative="1">
@@ -16498,7 +16817,7 @@
   <w:docDefaults>
     <w:rPrDefault>
       <w:rPr>
-        <w:rFonts w:ascii="Times New Roman" w:eastAsia="SimSun" w:hAnsi="Times New Roman" w:cstheme="minorBidi"/>
+        <w:rFonts w:ascii="Times New Roman" w:eastAsia="宋体" w:hAnsi="Times New Roman" w:cstheme="minorBidi"/>
         <w:kern w:val="2"/>
         <w:sz w:val="24"/>
         <w:szCs w:val="24"/>

</xml_diff>

<commit_message>
wxss: Diary 25-3-4 On Tue Mar 04 21:41:29 2025
</commit_message>
<xml_diff>
--- a/LiftLog/Diary.docx
+++ b/LiftLog/Diary.docx
@@ -8301,7 +8301,7 @@
           <v:shape id="_x0000_i1025" type="#_x0000_t75" style="width:112.5pt;height:40.5pt" o:ole="">
             <v:imagedata r:id="rId8" o:title=""/>
           </v:shape>
-          <o:OLEObject Type="Embed" ProgID="Package" ShapeID="_x0000_i1025" DrawAspect="Content" ObjectID="_1802546456" r:id="rId9"/>
+          <o:OLEObject Type="Embed" ProgID="Package" ShapeID="_x0000_i1025" DrawAspect="Content" ObjectID="_1802629627" r:id="rId9"/>
         </w:object>
       </w:r>
       <w:r>
@@ -8312,7 +8312,7 @@
           <v:shape id="_x0000_i1026" type="#_x0000_t75" style="width:117pt;height:40.5pt" o:ole="">
             <v:imagedata r:id="rId10" o:title=""/>
           </v:shape>
-          <o:OLEObject Type="Embed" ProgID="Package" ShapeID="_x0000_i1026" DrawAspect="Content" ObjectID="_1802546457" r:id="rId11"/>
+          <o:OLEObject Type="Embed" ProgID="Package" ShapeID="_x0000_i1026" DrawAspect="Content" ObjectID="_1802629628" r:id="rId11"/>
         </w:object>
       </w:r>
     </w:p>
@@ -16233,7 +16233,31 @@
         <w:rPr>
           <w:rFonts w:cs="Times New Roman"/>
         </w:rPr>
-        <w:t xml:space="preserve">025/3/3  </w:t>
+        <w:t>025/3/3  22</w:t>
+      </w:r>
+      <w:r>
+        <w:rPr>
+          <w:rFonts w:cs="Times New Roman" w:hint="eastAsia"/>
+        </w:rPr>
+        <w:t>：</w:t>
+      </w:r>
+      <w:r>
+        <w:rPr>
+          <w:rFonts w:cs="Times New Roman" w:hint="eastAsia"/>
+        </w:rPr>
+        <w:t>0</w:t>
+      </w:r>
+      <w:r>
+        <w:rPr>
+          <w:rFonts w:cs="Times New Roman"/>
+        </w:rPr>
+        <w:t>0</w:t>
+      </w:r>
+      <w:r>
+        <w:rPr>
+          <w:rFonts w:cs="Times New Roman"/>
+        </w:rPr>
+        <w:t xml:space="preserve">  </w:t>
       </w:r>
       <w:r>
         <w:rPr>
@@ -16241,36 +16265,6 @@
         </w:rPr>
         <w:t>天气：雨</w:t>
       </w:r>
-      <w:r>
-        <w:rPr>
-          <w:rFonts w:cs="Times New Roman" w:hint="eastAsia"/>
-        </w:rPr>
-        <w:t xml:space="preserve"> </w:t>
-      </w:r>
-      <w:r>
-        <w:rPr>
-          <w:rFonts w:cs="Times New Roman"/>
-        </w:rPr>
-        <w:t xml:space="preserve"> 22</w:t>
-      </w:r>
-      <w:r>
-        <w:rPr>
-          <w:rFonts w:cs="Times New Roman" w:hint="eastAsia"/>
-        </w:rPr>
-        <w:t>：</w:t>
-      </w:r>
-      <w:r>
-        <w:rPr>
-          <w:rFonts w:cs="Times New Roman" w:hint="eastAsia"/>
-        </w:rPr>
-        <w:t>0</w:t>
-      </w:r>
-      <w:r>
-        <w:rPr>
-          <w:rFonts w:cs="Times New Roman"/>
-        </w:rPr>
-        <w:t>0</w:t>
-      </w:r>
     </w:p>
     <w:p>
       <w:pPr>
@@ -16294,7 +16288,7 @@
     <w:p>
       <w:pPr>
         <w:rPr>
-          <w:rFonts w:cs="Times New Roman" w:hint="eastAsia"/>
+          <w:rFonts w:cs="Times New Roman"/>
         </w:rPr>
       </w:pPr>
       <w:r>
@@ -16507,7 +16501,7 @@
     <w:p>
       <w:pPr>
         <w:rPr>
-          <w:rFonts w:cs="Times New Roman" w:hint="eastAsia"/>
+          <w:rFonts w:cs="Times New Roman"/>
         </w:rPr>
       </w:pPr>
       <w:r>
@@ -16527,6 +16521,193 @@
           <w:rFonts w:cs="Times New Roman" w:hint="eastAsia"/>
         </w:rPr>
         <w:t>再玩多一些，再走远一些，自由已经刻入了我的骨髓，在我还没改变想法之前。正因为这些许不同，消极近年开始消退了。我有些对未来的期望，有些想要做但还没完成的事情，脑海中有些轮廓，还需要不断地体验，不断地寻找。也许会在有生之年填充满颜色，也许终其一生也找不到答案。可是这样也很好，至少我没有空虚地浪费我的一生。</w:t>
+      </w:r>
+    </w:p>
+    <w:p>
+      <w:pPr>
+        <w:rPr>
+          <w:rFonts w:cs="Times New Roman"/>
+        </w:rPr>
+      </w:pPr>
+    </w:p>
+    <w:p>
+      <w:pPr>
+        <w:rPr>
+          <w:rFonts w:cs="Times New Roman"/>
+        </w:rPr>
+      </w:pPr>
+      <w:r>
+        <w:rPr>
+          <w:rFonts w:cs="Times New Roman" w:hint="eastAsia"/>
+        </w:rPr>
+        <w:t>2</w:t>
+      </w:r>
+      <w:r>
+        <w:rPr>
+          <w:rFonts w:cs="Times New Roman"/>
+        </w:rPr>
+        <w:t>025/3/4  21</w:t>
+      </w:r>
+      <w:r>
+        <w:rPr>
+          <w:rFonts w:cs="Times New Roman" w:hint="eastAsia"/>
+        </w:rPr>
+        <w:t>：</w:t>
+      </w:r>
+      <w:r>
+        <w:rPr>
+          <w:rFonts w:cs="Times New Roman" w:hint="eastAsia"/>
+        </w:rPr>
+        <w:t>3</w:t>
+      </w:r>
+      <w:r>
+        <w:rPr>
+          <w:rFonts w:cs="Times New Roman"/>
+        </w:rPr>
+        <w:t xml:space="preserve">0  </w:t>
+      </w:r>
+      <w:r>
+        <w:rPr>
+          <w:rFonts w:cs="Times New Roman" w:hint="eastAsia"/>
+        </w:rPr>
+        <w:t>天气：阴</w:t>
+      </w:r>
+    </w:p>
+    <w:p>
+      <w:pPr>
+        <w:rPr>
+          <w:rFonts w:cs="Times New Roman"/>
+        </w:rPr>
+      </w:pPr>
+      <w:r>
+        <w:rPr>
+          <w:rFonts w:cs="Times New Roman"/>
+        </w:rPr>
+        <w:tab/>
+      </w:r>
+      <w:r>
+        <w:rPr>
+          <w:rFonts w:cs="Times New Roman" w:hint="eastAsia"/>
+        </w:rPr>
+        <w:t>最近没什么激情，浩爷说我怎么没有年轻人的朝气，可是长久以来，我好像都不具有那种年轻人的朝气。</w:t>
+      </w:r>
+    </w:p>
+    <w:p>
+      <w:pPr>
+        <w:rPr>
+          <w:rFonts w:cs="Times New Roman"/>
+        </w:rPr>
+      </w:pPr>
+      <w:r>
+        <w:rPr>
+          <w:rFonts w:cs="Times New Roman"/>
+        </w:rPr>
+        <w:tab/>
+      </w:r>
+      <w:r>
+        <w:rPr>
+          <w:rFonts w:cs="Times New Roman" w:hint="eastAsia"/>
+        </w:rPr>
+        <w:t>不想干活，有些没验证的东西，领导总叫我全部当好的处理。如果测试结果出问题，还不是我加班搞，这样一团糟，项目做的也令人反感。</w:t>
+      </w:r>
+    </w:p>
+    <w:p>
+      <w:pPr>
+        <w:rPr>
+          <w:rFonts w:cs="Times New Roman"/>
+        </w:rPr>
+      </w:pPr>
+      <w:r>
+        <w:rPr>
+          <w:rFonts w:cs="Times New Roman"/>
+        </w:rPr>
+        <w:tab/>
+      </w:r>
+      <w:r>
+        <w:rPr>
+          <w:rFonts w:cs="Times New Roman" w:hint="eastAsia"/>
+        </w:rPr>
+        <w:t>晚上刷抖音，看到了一个香港挂壁老哥的访谈。月薪</w:t>
+      </w:r>
+      <w:r>
+        <w:rPr>
+          <w:rFonts w:cs="Times New Roman" w:hint="eastAsia"/>
+        </w:rPr>
+        <w:t>2w</w:t>
+      </w:r>
+      <w:r>
+        <w:rPr>
+          <w:rFonts w:cs="Times New Roman" w:hint="eastAsia"/>
+        </w:rPr>
+        <w:t>多，但是住在四人合租的挂壁小屋，环境糟糕的离谱，这样的生活就是为了攒钱，回大陆买房子，或者拿香港永居。把最美好的年纪花费在忍耐和麻木中，他自述，没有消费欲望，没有办法找女生搭讪，可能本地人也比较排外。每天就是公司挂壁，两点一线，</w:t>
+      </w:r>
+      <w:r>
+        <w:rPr>
+          <w:rFonts w:cs="Times New Roman"/>
+        </w:rPr>
+        <w:t>0</w:t>
+      </w:r>
+      <w:r>
+        <w:rPr>
+          <w:rFonts w:cs="Times New Roman" w:hint="eastAsia"/>
+        </w:rPr>
+        <w:t>社交。生活的全部就是为了省钱，攒钱，赚钱。很多事情确实不如我想象中的美好，我也该接受这种差异。说到底，我不过是喜欢粤语，喜欢港风，但我不喜欢那里的生活节奏。</w:t>
+      </w:r>
+    </w:p>
+    <w:p>
+      <w:pPr>
+        <w:rPr>
+          <w:rFonts w:cs="Times New Roman" w:hint="eastAsia"/>
+        </w:rPr>
+      </w:pPr>
+      <w:r>
+        <w:rPr>
+          <w:rFonts w:cs="Times New Roman"/>
+        </w:rPr>
+        <w:tab/>
+      </w:r>
+      <w:r>
+        <w:rPr>
+          <w:rFonts w:cs="Times New Roman" w:hint="eastAsia"/>
+        </w:rPr>
+        <w:t>现在在武汉，</w:t>
+      </w:r>
+      <w:r>
+        <w:rPr>
+          <w:rFonts w:cs="Times New Roman" w:hint="eastAsia"/>
+        </w:rPr>
+        <w:t>2</w:t>
+      </w:r>
+      <w:r>
+        <w:rPr>
+          <w:rFonts w:cs="Times New Roman"/>
+        </w:rPr>
+        <w:t>700</w:t>
+      </w:r>
+      <w:r>
+        <w:rPr>
+          <w:rFonts w:cs="Times New Roman" w:hint="eastAsia"/>
+        </w:rPr>
+        <w:t>可以租还可以的房子，也许以后去了一线城市，就只能租更差劲的房子，薪资还不会有什么提升。我也不懂，也不想懂，薪资对我的重要性。可能人们会批判我的幼稚，批判我的短浅，大言不惭的说出不需要攒钱，不考虑未来的话。</w:t>
+      </w:r>
+      <w:r>
+        <w:rPr>
+          <w:rFonts w:cs="Times New Roman" w:hint="eastAsia"/>
+        </w:rPr>
+        <w:t>目前的我，确实打内心里不想将薪资作为生活的重心，只是想享受自由与孤独。这样挺好。</w:t>
+      </w:r>
+    </w:p>
+    <w:p>
+      <w:pPr>
+        <w:rPr>
+          <w:rFonts w:cs="Times New Roman" w:hint="eastAsia"/>
+        </w:rPr>
+      </w:pPr>
+      <w:r>
+        <w:rPr>
+          <w:rFonts w:cs="Times New Roman"/>
+        </w:rPr>
+        <w:tab/>
       </w:r>
     </w:p>
     <w:sectPr>

</xml_diff>

<commit_message>
wxss: Diary 25-3-9 On Sun Mar 09 23:41:06 2025
</commit_message>
<xml_diff>
--- a/LiftLog/Diary.docx
+++ b/LiftLog/Diary.docx
@@ -8301,7 +8301,7 @@
           <v:shape id="_x0000_i1025" type="#_x0000_t75" style="width:112.5pt;height:40.5pt" o:ole="">
             <v:imagedata r:id="rId8" o:title=""/>
           </v:shape>
-          <o:OLEObject Type="Embed" ProgID="Package" ShapeID="_x0000_i1025" DrawAspect="Content" ObjectID="_1802629627" r:id="rId9"/>
+          <o:OLEObject Type="Embed" ProgID="Package" ShapeID="_x0000_i1025" DrawAspect="Content" ObjectID="_1803068802" r:id="rId9"/>
         </w:object>
       </w:r>
       <w:r>
@@ -8312,7 +8312,7 @@
           <v:shape id="_x0000_i1026" type="#_x0000_t75" style="width:117pt;height:40.5pt" o:ole="">
             <v:imagedata r:id="rId10" o:title=""/>
           </v:shape>
-          <o:OLEObject Type="Embed" ProgID="Package" ShapeID="_x0000_i1026" DrawAspect="Content" ObjectID="_1802629628" r:id="rId11"/>
+          <o:OLEObject Type="Embed" ProgID="Package" ShapeID="_x0000_i1026" DrawAspect="Content" ObjectID="_1803068803" r:id="rId11"/>
         </w:object>
       </w:r>
     </w:p>
@@ -16657,7 +16657,7 @@
     <w:p>
       <w:pPr>
         <w:rPr>
-          <w:rFonts w:cs="Times New Roman" w:hint="eastAsia"/>
+          <w:rFonts w:cs="Times New Roman"/>
         </w:rPr>
       </w:pPr>
       <w:r>
@@ -16700,14 +16700,89 @@
     <w:p>
       <w:pPr>
         <w:rPr>
-          <w:rFonts w:cs="Times New Roman" w:hint="eastAsia"/>
-        </w:rPr>
-      </w:pPr>
-      <w:r>
-        <w:rPr>
-          <w:rFonts w:cs="Times New Roman"/>
-        </w:rPr>
-        <w:tab/>
+          <w:rFonts w:cs="Times New Roman"/>
+        </w:rPr>
+      </w:pPr>
+    </w:p>
+    <w:p>
+      <w:pPr>
+        <w:rPr>
+          <w:rFonts w:cs="Times New Roman"/>
+        </w:rPr>
+      </w:pPr>
+      <w:r>
+        <w:rPr>
+          <w:rFonts w:cs="Times New Roman" w:hint="eastAsia"/>
+        </w:rPr>
+        <w:t>2</w:t>
+      </w:r>
+      <w:r>
+        <w:rPr>
+          <w:rFonts w:cs="Times New Roman"/>
+        </w:rPr>
+        <w:t>025/3/9  23</w:t>
+      </w:r>
+      <w:r>
+        <w:rPr>
+          <w:rFonts w:cs="Times New Roman" w:hint="eastAsia"/>
+        </w:rPr>
+        <w:t>：</w:t>
+      </w:r>
+      <w:r>
+        <w:rPr>
+          <w:rFonts w:cs="Times New Roman" w:hint="eastAsia"/>
+        </w:rPr>
+        <w:t>3</w:t>
+      </w:r>
+      <w:r>
+        <w:rPr>
+          <w:rFonts w:cs="Times New Roman"/>
+        </w:rPr>
+        <w:t xml:space="preserve">4  </w:t>
+      </w:r>
+      <w:r>
+        <w:rPr>
+          <w:rFonts w:cs="Times New Roman" w:hint="eastAsia"/>
+        </w:rPr>
+        <w:t>天气：晴</w:t>
+      </w:r>
+    </w:p>
+    <w:p>
+      <w:pPr>
+        <w:rPr>
+          <w:rFonts w:cs="Times New Roman"/>
+        </w:rPr>
+      </w:pPr>
+      <w:r>
+        <w:rPr>
+          <w:rFonts w:cs="Times New Roman"/>
+        </w:rPr>
+        <w:tab/>
+      </w:r>
+      <w:r>
+        <w:rPr>
+          <w:rFonts w:cs="Times New Roman" w:hint="eastAsia"/>
+        </w:rPr>
+        <w:t>晚上拉开窗帘，冷白色的光从窗外洒进来，好像月光一般。我靠近窗户，只看到对面的保利广场几个大字。不知道多久没见过月亮了，习惯了周围高楼发出的白炽光，无数个夜晚把它们当作月亮。</w:t>
+      </w:r>
+    </w:p>
+    <w:p>
+      <w:pPr>
+        <w:rPr>
+          <w:rFonts w:cs="Times New Roman" w:hint="eastAsia"/>
+        </w:rPr>
+      </w:pPr>
+      <w:r>
+        <w:rPr>
+          <w:rFonts w:cs="Times New Roman"/>
+        </w:rPr>
+        <w:tab/>
+      </w:r>
+      <w:r>
+        <w:rPr>
+          <w:rFonts w:cs="Times New Roman" w:hint="eastAsia"/>
+        </w:rPr>
+        <w:t>出来之后很多事情都淡化了。我买了电饭煲和一些菜，想重新捡起来之前丢掉的东西，体验生活，平淡的生活，枯燥的，平凡的，又让人安心的生活，才是我最初的目的不是吗？感觉这几月开始朝着慢慢变好的方向前进了。各个方面都开始步入正轨了。继续加油呐！</w:t>
       </w:r>
     </w:p>
     <w:sectPr>

</xml_diff>

<commit_message>
wxss: Diary 25-3-12 On Wed Mar 12 21:53:47 2025
</commit_message>
<xml_diff>
--- a/LiftLog/Diary.docx
+++ b/LiftLog/Diary.docx
@@ -8301,7 +8301,7 @@
           <v:shape id="_x0000_i1025" type="#_x0000_t75" style="width:112.5pt;height:40.5pt" o:ole="">
             <v:imagedata r:id="rId8" o:title=""/>
           </v:shape>
-          <o:OLEObject Type="Embed" ProgID="Package" ShapeID="_x0000_i1025" DrawAspect="Content" ObjectID="_1803068802" r:id="rId9"/>
+          <o:OLEObject Type="Embed" ProgID="Package" ShapeID="_x0000_i1025" DrawAspect="Content" ObjectID="_1803321527" r:id="rId9"/>
         </w:object>
       </w:r>
       <w:r>
@@ -8312,7 +8312,7 @@
           <v:shape id="_x0000_i1026" type="#_x0000_t75" style="width:117pt;height:40.5pt" o:ole="">
             <v:imagedata r:id="rId10" o:title=""/>
           </v:shape>
-          <o:OLEObject Type="Embed" ProgID="Package" ShapeID="_x0000_i1026" DrawAspect="Content" ObjectID="_1803068803" r:id="rId11"/>
+          <o:OLEObject Type="Embed" ProgID="Package" ShapeID="_x0000_i1026" DrawAspect="Content" ObjectID="_1803321528" r:id="rId11"/>
         </w:object>
       </w:r>
     </w:p>
@@ -16769,7 +16769,7 @@
     <w:p>
       <w:pPr>
         <w:rPr>
-          <w:rFonts w:cs="Times New Roman" w:hint="eastAsia"/>
+          <w:rFonts w:cs="Times New Roman"/>
         </w:rPr>
       </w:pPr>
       <w:r>
@@ -16783,6 +16783,116 @@
           <w:rFonts w:cs="Times New Roman" w:hint="eastAsia"/>
         </w:rPr>
         <w:t>出来之后很多事情都淡化了。我买了电饭煲和一些菜，想重新捡起来之前丢掉的东西，体验生活，平淡的生活，枯燥的，平凡的，又让人安心的生活，才是我最初的目的不是吗？感觉这几月开始朝着慢慢变好的方向前进了。各个方面都开始步入正轨了。继续加油呐！</w:t>
+      </w:r>
+    </w:p>
+    <w:p>
+      <w:pPr>
+        <w:rPr>
+          <w:rFonts w:cs="Times New Roman"/>
+        </w:rPr>
+      </w:pPr>
+    </w:p>
+    <w:p>
+      <w:pPr>
+        <w:rPr>
+          <w:rFonts w:cs="Times New Roman"/>
+        </w:rPr>
+      </w:pPr>
+      <w:r>
+        <w:rPr>
+          <w:rFonts w:cs="Times New Roman" w:hint="eastAsia"/>
+        </w:rPr>
+        <w:t>2</w:t>
+      </w:r>
+      <w:r>
+        <w:rPr>
+          <w:rFonts w:cs="Times New Roman"/>
+        </w:rPr>
+        <w:t xml:space="preserve">025/3/12  21:32  </w:t>
+      </w:r>
+      <w:r>
+        <w:rPr>
+          <w:rFonts w:cs="Times New Roman" w:hint="eastAsia"/>
+        </w:rPr>
+        <w:t>天气：小雨</w:t>
+      </w:r>
+    </w:p>
+    <w:p>
+      <w:pPr>
+        <w:rPr>
+          <w:rFonts w:cs="Times New Roman"/>
+        </w:rPr>
+      </w:pPr>
+      <w:r>
+        <w:rPr>
+          <w:rFonts w:cs="Times New Roman"/>
+        </w:rPr>
+        <w:tab/>
+      </w:r>
+      <w:r>
+        <w:rPr>
+          <w:rFonts w:cs="Times New Roman" w:hint="eastAsia"/>
+        </w:rPr>
+        <w:t>今天下雨了，是那种细小的雨滴，肉眼看过去好像起了一层薄雾。我一直不</w:t>
+      </w:r>
+      <w:r>
+        <w:rPr>
+          <w:rFonts w:cs="Times New Roman" w:hint="eastAsia"/>
+        </w:rPr>
+        <w:lastRenderedPageBreak/>
+        <w:t>是很喜欢雨天，做什么事情都不方便，雨水还会弄脏衣服和鞋子。但是抛开这些，单独考虑天气，也许也没有那么反感。</w:t>
+      </w:r>
+    </w:p>
+    <w:p>
+      <w:pPr>
+        <w:ind w:firstLine="420"/>
+        <w:rPr>
+          <w:rFonts w:cs="Times New Roman"/>
+        </w:rPr>
+      </w:pPr>
+      <w:r>
+        <w:rPr>
+          <w:rFonts w:cs="Times New Roman" w:hint="eastAsia"/>
+        </w:rPr>
+        <w:t>晚上给自己做了点饭，炒了一个白兰花炒肉丝，配上一点下班路上买的卤菜，有点吃撑了。八点多切菜的时候，我就在想，我很喜欢这样的人生，平平淡淡，自己做饭自己吃，对我来说这就是人生的意义。每天过着平凡的生活，去学习生活需要我掌握的一切技能。生活再慢一点，再加入一个她，这样我会真的很享受吧，即使我每天仍然是一副死驴脸。但是这样的生活真的叫我无法拒绝啊，平凡的踏实，真实，给我无与伦比的满足感和安全感。</w:t>
+      </w:r>
+      <w:r>
+        <w:rPr>
+          <w:rFonts w:cs="Times New Roman" w:hint="eastAsia"/>
+        </w:rPr>
+        <w:t>我望着窗外，朦朦胧胧的公路，橘黄色的路灯，颇有几分美丽的构图</w:t>
+      </w:r>
+      <w:r>
+        <w:rPr>
+          <w:rFonts w:cs="Times New Roman" w:hint="eastAsia"/>
+        </w:rPr>
+        <w:t>，我常常不知道看些什么，只是望着这样的景象出神。如果不是嘈杂的汽车鸣笛把我拉回显示，偶尔我也会觉得，其实武汉也挺好。</w:t>
+      </w:r>
+    </w:p>
+    <w:p>
+      <w:pPr>
+        <w:ind w:firstLine="420"/>
+        <w:rPr>
+          <w:rFonts w:cs="Times New Roman" w:hint="eastAsia"/>
+        </w:rPr>
+      </w:pPr>
+      <w:r>
+        <w:rPr>
+          <w:rFonts w:cs="Times New Roman" w:hint="eastAsia"/>
+        </w:rPr>
+        <w:t>下午刷到了一些育娃的视频，其实我并不讨厌小孩子，甚至有些渴望以另一种身份面对一个生命。在某一段时间里，我们一起成长，我会慢慢教会他一些东西，他也会带来我对世界新的认知。但我不确定我是否够格扮演好我的身份，我更害怕因为我的无知，自负</w:t>
+      </w:r>
+      <w:r>
+        <w:rPr>
+          <w:rFonts w:cs="Times New Roman" w:hint="eastAsia"/>
+        </w:rPr>
+        <w:t>，或者任何我无意中的错误，伤害到他，我也不希望他的出现是为了报复，为了弥补，他不应该承担任何的附加价值，他是他自己，一个独立的生命，他应该拥有他应该经历的人生，而不是把父辈的遗憾，抑或是悲伤当作遗产继承下去。对现在的我来说，这还是太困难了，毕竟我甚至还没有思考清楚我的后辈应该经历怎样的人生，何谈我该如何帮助他度过有我参与的那部分人生。</w:t>
+      </w:r>
+      <w:r>
+        <w:rPr>
+          <w:rFonts w:cs="Times New Roman" w:hint="eastAsia"/>
+        </w:rPr>
+        <w:t>这样说，好像会有很严重的割离感，但当他降临的那天，我想我会爱他的，不求回报，不计代价的爱他，我只希望他自在的生活，选择任何他喜欢的事情，而不是任何人期望的事情。</w:t>
       </w:r>
     </w:p>
     <w:sectPr>

</xml_diff>

<commit_message>
wxss: Diary 04/28/2025 On Mon Apr 28 23:55:34 2025
</commit_message>
<xml_diff>
--- a/LiftLog/Diary.docx
+++ b/LiftLog/Diary.docx
@@ -1,6 +1,6 @@
 
 <file path=word/document.xml><?xml version="1.0" encoding="utf-8"?>
-<w:document xmlns:wpc="http://schemas.microsoft.com/office/word/2010/wordprocessingCanvas" xmlns:cx="http://schemas.microsoft.com/office/drawing/2014/chartex" xmlns:cx1="http://schemas.microsoft.com/office/drawing/2015/9/8/chartex" xmlns:cx2="http://schemas.microsoft.com/office/drawing/2015/10/21/chartex" xmlns:cx3="http://schemas.microsoft.com/office/drawing/2016/5/9/chartex" xmlns:cx4="http://schemas.microsoft.com/office/drawing/2016/5/10/chartex" xmlns:cx5="http://schemas.microsoft.com/office/drawing/2016/5/11/chartex" xmlns:cx6="http://schemas.microsoft.com/office/drawing/2016/5/12/chartex" xmlns:cx7="http://schemas.microsoft.com/office/drawing/2016/5/13/chartex" xmlns:cx8="http://schemas.microsoft.com/office/drawing/2016/5/14/chartex" xmlns:mc="http://schemas.openxmlformats.org/markup-compatibility/2006" xmlns:aink="http://schemas.microsoft.com/office/drawing/2016/ink" xmlns:am3d="http://schemas.microsoft.com/office/drawing/2017/model3d" xmlns:o="urn:schemas-microsoft-com:office:office" xmlns:r="http://schemas.openxmlformats.org/officeDocument/2006/relationships" xmlns:m="http://schemas.openxmlformats.org/officeDocument/2006/math" xmlns:v="urn:schemas-microsoft-com:vml" xmlns:wp14="http://schemas.microsoft.com/office/word/2010/wordprocessingDrawing" xmlns:wp="http://schemas.openxmlformats.org/drawingml/2006/wordprocessingDrawing" xmlns:w10="urn:schemas-microsoft-com:office:word" xmlns:w="http://schemas.openxmlformats.org/wordprocessingml/2006/main" xmlns:w14="http://schemas.microsoft.com/office/word/2010/wordml" xmlns:w15="http://schemas.microsoft.com/office/word/2012/wordml" xmlns:w16cex="http://schemas.microsoft.com/office/word/2018/wordml/cex" xmlns:w16cid="http://schemas.microsoft.com/office/word/2016/wordml/cid" xmlns:w16="http://schemas.microsoft.com/office/word/2018/wordml" xmlns:w16sdtdh="http://schemas.microsoft.com/office/word/2020/wordml/sdtdatahash" xmlns:w16se="http://schemas.microsoft.com/office/word/2015/wordml/symex" xmlns:wpg="http://schemas.microsoft.com/office/word/2010/wordprocessingGroup" xmlns:wpi="http://schemas.microsoft.com/office/word/2010/wordprocessingInk" xmlns:wne="http://schemas.microsoft.com/office/word/2006/wordml" xmlns:wps="http://schemas.microsoft.com/office/word/2010/wordprocessingShape" mc:Ignorable="w14 w15 w16se w16cid w16 w16cex w16sdtdh wp14">
+<w:document xmlns:wpc="http://schemas.microsoft.com/office/word/2010/wordprocessingCanvas" xmlns:cx="http://schemas.microsoft.com/office/drawing/2014/chartex" xmlns:cx1="http://schemas.microsoft.com/office/drawing/2015/9/8/chartex" xmlns:cx2="http://schemas.microsoft.com/office/drawing/2015/10/21/chartex" xmlns:cx3="http://schemas.microsoft.com/office/drawing/2016/5/9/chartex" xmlns:cx4="http://schemas.microsoft.com/office/drawing/2016/5/10/chartex" xmlns:cx5="http://schemas.microsoft.com/office/drawing/2016/5/11/chartex" xmlns:cx6="http://schemas.microsoft.com/office/drawing/2016/5/12/chartex" xmlns:cx7="http://schemas.microsoft.com/office/drawing/2016/5/13/chartex" xmlns:cx8="http://schemas.microsoft.com/office/drawing/2016/5/14/chartex" xmlns:mc="http://schemas.openxmlformats.org/markup-compatibility/2006" xmlns:aink="http://schemas.microsoft.com/office/drawing/2016/ink" xmlns:am3d="http://schemas.microsoft.com/office/drawing/2017/model3d" xmlns:o="urn:schemas-microsoft-com:office:office" xmlns:oel="http://schemas.microsoft.com/office/2019/extlst" xmlns:r="http://schemas.openxmlformats.org/officeDocument/2006/relationships" xmlns:m="http://schemas.openxmlformats.org/officeDocument/2006/math" xmlns:v="urn:schemas-microsoft-com:vml" xmlns:wp14="http://schemas.microsoft.com/office/word/2010/wordprocessingDrawing" xmlns:wp="http://schemas.openxmlformats.org/drawingml/2006/wordprocessingDrawing" xmlns:w10="urn:schemas-microsoft-com:office:word" xmlns:w="http://schemas.openxmlformats.org/wordprocessingml/2006/main" xmlns:w14="http://schemas.microsoft.com/office/word/2010/wordml" xmlns:w15="http://schemas.microsoft.com/office/word/2012/wordml" xmlns:w16cex="http://schemas.microsoft.com/office/word/2018/wordml/cex" xmlns:w16cid="http://schemas.microsoft.com/office/word/2016/wordml/cid" xmlns:w16="http://schemas.microsoft.com/office/word/2018/wordml" xmlns:w16sdtdh="http://schemas.microsoft.com/office/word/2020/wordml/sdtdatahash" xmlns:w16se="http://schemas.microsoft.com/office/word/2015/wordml/symex" xmlns:wpg="http://schemas.microsoft.com/office/word/2010/wordprocessingGroup" xmlns:wpi="http://schemas.microsoft.com/office/word/2010/wordprocessingInk" xmlns:wne="http://schemas.microsoft.com/office/word/2006/wordml" xmlns:wps="http://schemas.microsoft.com/office/word/2010/wordprocessingShape" mc:Ignorable="w14 w15 w16se w16cid w16 w16cex w16sdtdh wp14">
   <w:body>
     <w:p>
       <w:pPr>
@@ -3486,20 +3486,7 @@
           <w:rFonts w:cs="Times New Roman"/>
         </w:rPr>
         <w:tab/>
-      </w:r>
-      <w:proofErr w:type="spellStart"/>
-      <w:r>
-        <w:rPr>
-          <w:rFonts w:cs="Times New Roman"/>
-        </w:rPr>
-        <w:t>Emm</w:t>
-      </w:r>
-      <w:proofErr w:type="spellEnd"/>
-      <w:r>
-        <w:rPr>
-          <w:rFonts w:cs="Times New Roman"/>
-        </w:rPr>
-        <w:t>…</w:t>
+        <w:t>Emm…</w:t>
       </w:r>
       <w:r>
         <w:rPr>
@@ -8298,10 +8285,10 @@
             <v:path o:extrusionok="f" gradientshapeok="t" o:connecttype="rect"/>
             <o:lock v:ext="edit" aspectratio="t"/>
           </v:shapetype>
-          <v:shape id="_x0000_i1025" type="#_x0000_t75" style="width:112.5pt;height:40.5pt" o:ole="">
+          <v:shape id="_x0000_i1025" type="#_x0000_t75" style="width:112.75pt;height:40.75pt" o:ole="">
             <v:imagedata r:id="rId8" o:title=""/>
           </v:shape>
-          <o:OLEObject Type="Embed" ProgID="Package" ShapeID="_x0000_i1025" DrawAspect="Content" ObjectID="_1803321527" r:id="rId9"/>
+          <o:OLEObject Type="Embed" ProgID="Package" ShapeID="_x0000_i1025" DrawAspect="Content" ObjectID="_1807389349" r:id="rId9"/>
         </w:object>
       </w:r>
       <w:r>
@@ -8309,10 +8296,10 @@
           <w:rFonts w:cs="Times New Roman"/>
         </w:rPr>
         <w:object w:dxaOrig="2340" w:dyaOrig="810" w14:anchorId="41425E27">
-          <v:shape id="_x0000_i1026" type="#_x0000_t75" style="width:117pt;height:40.5pt" o:ole="">
+          <v:shape id="_x0000_i1026" type="#_x0000_t75" style="width:116.85pt;height:40.75pt" o:ole="">
             <v:imagedata r:id="rId10" o:title=""/>
           </v:shape>
-          <o:OLEObject Type="Embed" ProgID="Package" ShapeID="_x0000_i1026" DrawAspect="Content" ObjectID="_1803321528" r:id="rId11"/>
+          <o:OLEObject Type="Embed" ProgID="Package" ShapeID="_x0000_i1026" DrawAspect="Content" ObjectID="_1807389350" r:id="rId11"/>
         </w:object>
       </w:r>
     </w:p>
@@ -16873,7 +16860,7 @@
       <w:pPr>
         <w:ind w:firstLine="420"/>
         <w:rPr>
-          <w:rFonts w:cs="Times New Roman" w:hint="eastAsia"/>
+          <w:rFonts w:cs="Times New Roman"/>
         </w:rPr>
       </w:pPr>
       <w:r>
@@ -16893,6 +16880,313 @@
           <w:rFonts w:cs="Times New Roman" w:hint="eastAsia"/>
         </w:rPr>
         <w:t>这样说，好像会有很严重的割离感，但当他降临的那天，我想我会爱他的，不求回报，不计代价的爱他，我只希望他自在的生活，选择任何他喜欢的事情，而不是任何人期望的事情。</w:t>
+      </w:r>
+    </w:p>
+    <w:p>
+      <w:pPr>
+        <w:rPr>
+          <w:rFonts w:cs="Times New Roman"/>
+        </w:rPr>
+      </w:pPr>
+    </w:p>
+    <w:p>
+      <w:pPr>
+        <w:rPr>
+          <w:rFonts w:cs="Times New Roman"/>
+        </w:rPr>
+      </w:pPr>
+      <w:r>
+        <w:rPr>
+          <w:rFonts w:cs="Times New Roman" w:hint="eastAsia"/>
+        </w:rPr>
+        <w:t xml:space="preserve">2025/4/28  11:13  </w:t>
+      </w:r>
+      <w:r>
+        <w:rPr>
+          <w:rFonts w:cs="Times New Roman" w:hint="eastAsia"/>
+        </w:rPr>
+        <w:t>天气：晴</w:t>
+      </w:r>
+    </w:p>
+    <w:p>
+      <w:pPr>
+        <w:rPr>
+          <w:rFonts w:cs="Times New Roman"/>
+        </w:rPr>
+      </w:pPr>
+      <w:r>
+        <w:rPr>
+          <w:rFonts w:cs="Times New Roman"/>
+        </w:rPr>
+        <w:tab/>
+      </w:r>
+      <w:r>
+        <w:rPr>
+          <w:rFonts w:cs="Times New Roman" w:hint="eastAsia"/>
+        </w:rPr>
+        <w:t>年少之事，终将影响</w:t>
+      </w:r>
+      <w:r>
+        <w:rPr>
+          <w:rFonts w:cs="Times New Roman" w:hint="eastAsia"/>
+        </w:rPr>
+        <w:t>其</w:t>
+      </w:r>
+      <w:r>
+        <w:rPr>
+          <w:rFonts w:cs="Times New Roman" w:hint="eastAsia"/>
+        </w:rPr>
+        <w:t>一生。直到现在，人们还是会因为第一学历而产生自卑感。这种心理不会随着时间消散，愈演愈烈。</w:t>
+      </w:r>
+    </w:p>
+    <w:p>
+      <w:pPr>
+        <w:rPr>
+          <w:rFonts w:cs="Times New Roman"/>
+        </w:rPr>
+      </w:pPr>
+      <w:r>
+        <w:rPr>
+          <w:rFonts w:cs="Times New Roman"/>
+        </w:rPr>
+        <w:tab/>
+      </w:r>
+      <w:r>
+        <w:rPr>
+          <w:rFonts w:cs="Times New Roman" w:hint="eastAsia"/>
+        </w:rPr>
+        <w:t>我总不觉得自己优越什么，但不是所有人都如我一般。也许有些人自觉优越，更多的，人们会认为你优越。不自觉将你们，</w:t>
+      </w:r>
+      <w:r>
+        <w:rPr>
+          <w:rFonts w:cs="Times New Roman" w:hint="eastAsia"/>
+        </w:rPr>
+        <w:t>985</w:t>
+      </w:r>
+      <w:r>
+        <w:rPr>
+          <w:rFonts w:cs="Times New Roman" w:hint="eastAsia"/>
+        </w:rPr>
+        <w:t>，高材生挂在嘴边，即使尽可能平淡的谈及过往，也会流露出骄傲，自得。即使高考，大学对于大多数人已经是遥远的不能再遥远的过去</w:t>
+      </w:r>
+      <w:r>
+        <w:rPr>
+          <w:rFonts w:cs="Times New Roman"/>
+        </w:rPr>
+        <w:t>……</w:t>
+      </w:r>
+    </w:p>
+    <w:p>
+      <w:pPr>
+        <w:rPr>
+          <w:rFonts w:cs="Times New Roman"/>
+        </w:rPr>
+      </w:pPr>
+      <w:r>
+        <w:rPr>
+          <w:rFonts w:cs="Times New Roman"/>
+        </w:rPr>
+        <w:tab/>
+      </w:r>
+      <w:r>
+        <w:rPr>
+          <w:rFonts w:cs="Times New Roman" w:hint="eastAsia"/>
+        </w:rPr>
+        <w:t>985</w:t>
+      </w:r>
+      <w:r>
+        <w:rPr>
+          <w:rFonts w:cs="Times New Roman" w:hint="eastAsia"/>
+        </w:rPr>
+        <w:t>只是门槛，研究生，博士生，更决定了未来的上限。以前并不觉得学历多么重要，可能只是因为我已经处于其中无法自知了。回头看去，纵使成才之路众多，人们最艳羡的还是学习。好像那些学习好的人与众不同一样，但是也仅仅是普通的不能再普通的人罢了。</w:t>
+      </w:r>
+    </w:p>
+    <w:p>
+      <w:pPr>
+        <w:rPr>
+          <w:rFonts w:cs="Times New Roman"/>
+        </w:rPr>
+      </w:pPr>
+      <w:r>
+        <w:rPr>
+          <w:rFonts w:cs="Times New Roman"/>
+        </w:rPr>
+        <w:tab/>
+      </w:r>
+      <w:r>
+        <w:rPr>
+          <w:rFonts w:cs="Times New Roman" w:hint="eastAsia"/>
+        </w:rPr>
+        <w:t>突然有这种感慨，还是近一年来真实的工作体验。这一年来，我深刻的体会到了学历于我的便利。真切地使我少吃了很多社会的苦，也让我没那么快沦为勉强过活而麻木的成年人。高学历在一定程度上已经限定了一切，对于如今的社会，我们可以努力攀升的空间已经无限小。去哪里都是一样吗？这还需要我更多的经历验证。</w:t>
+      </w:r>
+    </w:p>
+    <w:p>
+      <w:pPr>
+        <w:rPr>
+          <w:rFonts w:cs="Times New Roman"/>
+        </w:rPr>
+      </w:pPr>
+      <w:r>
+        <w:rPr>
+          <w:rFonts w:cs="Times New Roman"/>
+        </w:rPr>
+        <w:tab/>
+      </w:r>
+      <w:r>
+        <w:rPr>
+          <w:rFonts w:cs="Times New Roman" w:hint="eastAsia"/>
+        </w:rPr>
+        <w:t>最近，得到消息，一个同事将要离职。受困于高强度的工作和低廉的薪资，决定再次拾起课本，重新考研。</w:t>
+      </w:r>
+      <w:r>
+        <w:rPr>
+          <w:rFonts w:cs="Times New Roman" w:hint="eastAsia"/>
+        </w:rPr>
+        <w:t>考研于他真的是上岸吗？又上到了哪里的岸呢？生活真的有岸吗？还是人们为了摆脱现实的自我安慰罢了。我不解，可能终将不解。我与他痛斥恶俗的公司风气，领导低级的</w:t>
+      </w:r>
+      <w:r>
+        <w:rPr>
+          <w:rFonts w:cs="Times New Roman" w:hint="eastAsia"/>
+        </w:rPr>
+        <w:t xml:space="preserve"> PUA </w:t>
+      </w:r>
+      <w:r>
+        <w:rPr>
+          <w:rFonts w:cs="Times New Roman" w:hint="eastAsia"/>
+        </w:rPr>
+        <w:t>话术，发泄半晌，冷静下来，该好好思考这些问题。</w:t>
+      </w:r>
+    </w:p>
+    <w:p>
+      <w:pPr>
+        <w:rPr>
+          <w:rFonts w:cs="Times New Roman"/>
+        </w:rPr>
+      </w:pPr>
+      <w:r>
+        <w:rPr>
+          <w:rFonts w:cs="Times New Roman"/>
+        </w:rPr>
+        <w:lastRenderedPageBreak/>
+        <w:tab/>
+      </w:r>
+      <w:r>
+        <w:rPr>
+          <w:rFonts w:cs="Times New Roman" w:hint="eastAsia"/>
+        </w:rPr>
+        <w:t>正如之前说的，学历已经很大程度上决定了一切，人的一生是有限的，也是差不多的长度。低学历的人需要花费更多的努力，更多的时间，熬来结果，而高学历的人可以大大缩短这个时间。即便如此，心里的落差也会持续终生。我在这里，努力数十年，也许可以习惯，麻木，适应，或者应该称之为堕落，“脱变”成如今我眼中这些麻木的成年人眼中“成熟”的成年人。我不在乎他们的定义与评价，只是想要说服自己。最终，我还是不愿意浪费时间在这里，人生需要经历过程，结果并没有那么重要，众人定义的人生不是我需要的，我需要定义我自己的人生。</w:t>
+      </w:r>
+    </w:p>
+    <w:p>
+      <w:pPr>
+        <w:rPr>
+          <w:rFonts w:cs="Times New Roman"/>
+        </w:rPr>
+      </w:pPr>
+      <w:r>
+        <w:rPr>
+          <w:rFonts w:cs="Times New Roman"/>
+        </w:rPr>
+        <w:tab/>
+      </w:r>
+      <w:r>
+        <w:rPr>
+          <w:rFonts w:cs="Times New Roman" w:hint="eastAsia"/>
+        </w:rPr>
+        <w:t>工作。对我来说，实在陌生，我几乎毫无准备的匆匆入职，从生理到心理。我还没思考好工作的意义与价值，就步入了职场，想来我实在愚钝，人生没有那么多时间停留在原地思考。</w:t>
+      </w:r>
+      <w:r>
+        <w:rPr>
+          <w:rFonts w:cs="Times New Roman" w:hint="eastAsia"/>
+        </w:rPr>
+        <w:t>知道现在，我还是对一切感到迷茫，好像这种迷茫早有定论，也许是心理疾病，但它将尾随我终生。以前，总觉得一种疾病尾随终生，那种拼命也无法甩掉的感觉令人沮丧，现在也觉得稀松平常。我还是无法说服自己重新回到校园，即使我离开它只有不到一年，但是好像过去了数年，以至于我再次回到教学楼，宿舍，感到疏离。这可能也与我从未与它真正亲近有关。不知不觉中，我适应了武汉的天气，不在觉得潮湿多雨，我已经在这里生活了快</w:t>
+      </w:r>
+      <w:r>
+        <w:rPr>
+          <w:rFonts w:cs="Times New Roman" w:hint="eastAsia"/>
+        </w:rPr>
+        <w:t>5</w:t>
+      </w:r>
+      <w:r>
+        <w:rPr>
+          <w:rFonts w:cs="Times New Roman" w:hint="eastAsia"/>
+        </w:rPr>
+        <w:t>年。我无比熟悉这座城市，又无比陌生，因为我深知我永远无法在这里获得归属感，也许在任何地方都无法获得。</w:t>
+      </w:r>
+    </w:p>
+    <w:p>
+      <w:pPr>
+        <w:rPr>
+          <w:rFonts w:cs="Times New Roman"/>
+        </w:rPr>
+      </w:pPr>
+      <w:r>
+        <w:rPr>
+          <w:rFonts w:cs="Times New Roman"/>
+        </w:rPr>
+        <w:tab/>
+      </w:r>
+      <w:r>
+        <w:rPr>
+          <w:rFonts w:cs="Times New Roman" w:hint="eastAsia"/>
+        </w:rPr>
+        <w:t>我不想回到校园，不是不想学习，我仍然偶尔会不满自己的现状，进而产生相当多的负面情绪，多到淹没我数天。羡慕那些读研的朋友，羡慕那些还在校园的同学。我还可以学习，我还没有学累，我还很愿意学习，但是四年的大学，外加三年的高中将我的习惯几乎挥霍殆尽。我不敢保证，真的回到大学就会拼命学习，也许只是在一个环境里羡慕另一种环境的恶习。此外，我从未与家庭和解，我内心总有刺，扎得很深，即使很多时间里我愧疚得将要落泪，也要狠下心与家庭割裂。就像我明白，我母亲对我的好，我也明白她对我的束缚。自从我见识了她的手段，近乎病态的控制欲，</w:t>
+      </w:r>
+      <w:r>
+        <w:rPr>
+          <w:rFonts w:cs="Times New Roman" w:hint="eastAsia"/>
+        </w:rPr>
+        <w:t>无休止的打着为我好的名义，限制我的自由，而我又是这么的崇尚自由</w:t>
+      </w:r>
+      <w:r>
+        <w:rPr>
+          <w:rFonts w:cs="Times New Roman"/>
+        </w:rPr>
+        <w:t>……</w:t>
+      </w:r>
+      <w:r>
+        <w:rPr>
+          <w:rFonts w:cs="Times New Roman" w:hint="eastAsia"/>
+        </w:rPr>
+        <w:t>这种几乎无法调和的矛盾，我没有办法处理，虚伪的维持已经是我的全力。</w:t>
+      </w:r>
+    </w:p>
+    <w:p>
+      <w:pPr>
+        <w:rPr>
+          <w:rFonts w:cs="Times New Roman"/>
+        </w:rPr>
+      </w:pPr>
+      <w:r>
+        <w:rPr>
+          <w:rFonts w:cs="Times New Roman"/>
+        </w:rPr>
+        <w:tab/>
+      </w:r>
+      <w:r>
+        <w:rPr>
+          <w:rFonts w:cs="Times New Roman" w:hint="eastAsia"/>
+        </w:rPr>
+        <w:t>渐渐地，我也不知道我到底有多少层伪装与保护，很多时候，我也分不清哪一个是真实的自己。某些日子里，我无比开朗，外向又幼稚；某些时日里，我又忧郁，沉默，羞涩。也许这些都是真实的我吧。对每一个人，我总是充满防备，没有一个人我可以真正敞开心扉，所以当我情绪低落的时候，会觉得这个世界上只有我一个人，没有一个可以倾诉的对象，跟谁讲都觉得实在打扰，或者他们不会理解。</w:t>
+      </w:r>
+    </w:p>
+    <w:p>
+      <w:pPr>
+        <w:rPr>
+          <w:rFonts w:cs="Times New Roman" w:hint="eastAsia"/>
+        </w:rPr>
+      </w:pPr>
+      <w:r>
+        <w:rPr>
+          <w:rFonts w:cs="Times New Roman"/>
+        </w:rPr>
+        <w:tab/>
+      </w:r>
+      <w:r>
+        <w:rPr>
+          <w:rFonts w:cs="Times New Roman" w:hint="eastAsia"/>
+        </w:rPr>
+        <w:t>对未来，我最迟在明年初离职，这是板上钉钉的事情。在这将近一年里，我要多做准备，我仍然无法得知我钟爱的行业是什么，先做些不知道有用无用的准备吧。</w:t>
       </w:r>
     </w:p>
     <w:sectPr>
@@ -16906,7 +17200,7 @@
 </file>
 
 <file path=word/endnotes.xml><?xml version="1.0" encoding="utf-8"?>
-<w:endnotes xmlns:wpc="http://schemas.microsoft.com/office/word/2010/wordprocessingCanvas" xmlns:cx="http://schemas.microsoft.com/office/drawing/2014/chartex" xmlns:cx1="http://schemas.microsoft.com/office/drawing/2015/9/8/chartex" xmlns:cx2="http://schemas.microsoft.com/office/drawing/2015/10/21/chartex" xmlns:cx3="http://schemas.microsoft.com/office/drawing/2016/5/9/chartex" xmlns:cx4="http://schemas.microsoft.com/office/drawing/2016/5/10/chartex" xmlns:cx5="http://schemas.microsoft.com/office/drawing/2016/5/11/chartex" xmlns:cx6="http://schemas.microsoft.com/office/drawing/2016/5/12/chartex" xmlns:cx7="http://schemas.microsoft.com/office/drawing/2016/5/13/chartex" xmlns:cx8="http://schemas.microsoft.com/office/drawing/2016/5/14/chartex" xmlns:mc="http://schemas.openxmlformats.org/markup-compatibility/2006" xmlns:aink="http://schemas.microsoft.com/office/drawing/2016/ink" xmlns:am3d="http://schemas.microsoft.com/office/drawing/2017/model3d" xmlns:o="urn:schemas-microsoft-com:office:office" xmlns:r="http://schemas.openxmlformats.org/officeDocument/2006/relationships" xmlns:m="http://schemas.openxmlformats.org/officeDocument/2006/math" xmlns:v="urn:schemas-microsoft-com:vml" xmlns:wp14="http://schemas.microsoft.com/office/word/2010/wordprocessingDrawing" xmlns:wp="http://schemas.openxmlformats.org/drawingml/2006/wordprocessingDrawing" xmlns:w10="urn:schemas-microsoft-com:office:word" xmlns:w="http://schemas.openxmlformats.org/wordprocessingml/2006/main" xmlns:w14="http://schemas.microsoft.com/office/word/2010/wordml" xmlns:w15="http://schemas.microsoft.com/office/word/2012/wordml" xmlns:w16cex="http://schemas.microsoft.com/office/word/2018/wordml/cex" xmlns:w16cid="http://schemas.microsoft.com/office/word/2016/wordml/cid" xmlns:w16="http://schemas.microsoft.com/office/word/2018/wordml" xmlns:w16sdtdh="http://schemas.microsoft.com/office/word/2020/wordml/sdtdatahash" xmlns:w16se="http://schemas.microsoft.com/office/word/2015/wordml/symex" xmlns:wpg="http://schemas.microsoft.com/office/word/2010/wordprocessingGroup" xmlns:wpi="http://schemas.microsoft.com/office/word/2010/wordprocessingInk" xmlns:wne="http://schemas.microsoft.com/office/word/2006/wordml" xmlns:wps="http://schemas.microsoft.com/office/word/2010/wordprocessingShape" mc:Ignorable="w14 w15 w16se w16cid w16 w16cex w16sdtdh wp14">
+<w:endnotes xmlns:wpc="http://schemas.microsoft.com/office/word/2010/wordprocessingCanvas" xmlns:cx="http://schemas.microsoft.com/office/drawing/2014/chartex" xmlns:cx1="http://schemas.microsoft.com/office/drawing/2015/9/8/chartex" xmlns:cx2="http://schemas.microsoft.com/office/drawing/2015/10/21/chartex" xmlns:cx3="http://schemas.microsoft.com/office/drawing/2016/5/9/chartex" xmlns:cx4="http://schemas.microsoft.com/office/drawing/2016/5/10/chartex" xmlns:cx5="http://schemas.microsoft.com/office/drawing/2016/5/11/chartex" xmlns:cx6="http://schemas.microsoft.com/office/drawing/2016/5/12/chartex" xmlns:cx7="http://schemas.microsoft.com/office/drawing/2016/5/13/chartex" xmlns:cx8="http://schemas.microsoft.com/office/drawing/2016/5/14/chartex" xmlns:mc="http://schemas.openxmlformats.org/markup-compatibility/2006" xmlns:aink="http://schemas.microsoft.com/office/drawing/2016/ink" xmlns:am3d="http://schemas.microsoft.com/office/drawing/2017/model3d" xmlns:o="urn:schemas-microsoft-com:office:office" xmlns:oel="http://schemas.microsoft.com/office/2019/extlst" xmlns:r="http://schemas.openxmlformats.org/officeDocument/2006/relationships" xmlns:m="http://schemas.openxmlformats.org/officeDocument/2006/math" xmlns:v="urn:schemas-microsoft-com:vml" xmlns:wp14="http://schemas.microsoft.com/office/word/2010/wordprocessingDrawing" xmlns:wp="http://schemas.openxmlformats.org/drawingml/2006/wordprocessingDrawing" xmlns:w10="urn:schemas-microsoft-com:office:word" xmlns:w="http://schemas.openxmlformats.org/wordprocessingml/2006/main" xmlns:w14="http://schemas.microsoft.com/office/word/2010/wordml" xmlns:w15="http://schemas.microsoft.com/office/word/2012/wordml" xmlns:w16cex="http://schemas.microsoft.com/office/word/2018/wordml/cex" xmlns:w16cid="http://schemas.microsoft.com/office/word/2016/wordml/cid" xmlns:w16="http://schemas.microsoft.com/office/word/2018/wordml" xmlns:w16sdtdh="http://schemas.microsoft.com/office/word/2020/wordml/sdtdatahash" xmlns:w16se="http://schemas.microsoft.com/office/word/2015/wordml/symex" xmlns:wpg="http://schemas.microsoft.com/office/word/2010/wordprocessingGroup" xmlns:wpi="http://schemas.microsoft.com/office/word/2010/wordprocessingInk" xmlns:wne="http://schemas.microsoft.com/office/word/2006/wordml" xmlns:wps="http://schemas.microsoft.com/office/word/2010/wordprocessingShape" mc:Ignorable="w14 w15 w16se w16cid w16 w16cex w16sdtdh wp14">
   <w:endnote w:type="separator" w:id="-1">
     <w:p>
       <w:r>
@@ -16925,7 +17219,7 @@
 </file>
 
 <file path=word/footnotes.xml><?xml version="1.0" encoding="utf-8"?>
-<w:footnotes xmlns:wpc="http://schemas.microsoft.com/office/word/2010/wordprocessingCanvas" xmlns:cx="http://schemas.microsoft.com/office/drawing/2014/chartex" xmlns:cx1="http://schemas.microsoft.com/office/drawing/2015/9/8/chartex" xmlns:cx2="http://schemas.microsoft.com/office/drawing/2015/10/21/chartex" xmlns:cx3="http://schemas.microsoft.com/office/drawing/2016/5/9/chartex" xmlns:cx4="http://schemas.microsoft.com/office/drawing/2016/5/10/chartex" xmlns:cx5="http://schemas.microsoft.com/office/drawing/2016/5/11/chartex" xmlns:cx6="http://schemas.microsoft.com/office/drawing/2016/5/12/chartex" xmlns:cx7="http://schemas.microsoft.com/office/drawing/2016/5/13/chartex" xmlns:cx8="http://schemas.microsoft.com/office/drawing/2016/5/14/chartex" xmlns:mc="http://schemas.openxmlformats.org/markup-compatibility/2006" xmlns:aink="http://schemas.microsoft.com/office/drawing/2016/ink" xmlns:am3d="http://schemas.microsoft.com/office/drawing/2017/model3d" xmlns:o="urn:schemas-microsoft-com:office:office" xmlns:r="http://schemas.openxmlformats.org/officeDocument/2006/relationships" xmlns:m="http://schemas.openxmlformats.org/officeDocument/2006/math" xmlns:v="urn:schemas-microsoft-com:vml" xmlns:wp14="http://schemas.microsoft.com/office/word/2010/wordprocessingDrawing" xmlns:wp="http://schemas.openxmlformats.org/drawingml/2006/wordprocessingDrawing" xmlns:w10="urn:schemas-microsoft-com:office:word" xmlns:w="http://schemas.openxmlformats.org/wordprocessingml/2006/main" xmlns:w14="http://schemas.microsoft.com/office/word/2010/wordml" xmlns:w15="http://schemas.microsoft.com/office/word/2012/wordml" xmlns:w16cex="http://schemas.microsoft.com/office/word/2018/wordml/cex" xmlns:w16cid="http://schemas.microsoft.com/office/word/2016/wordml/cid" xmlns:w16="http://schemas.microsoft.com/office/word/2018/wordml" xmlns:w16sdtdh="http://schemas.microsoft.com/office/word/2020/wordml/sdtdatahash" xmlns:w16se="http://schemas.microsoft.com/office/word/2015/wordml/symex" xmlns:wpg="http://schemas.microsoft.com/office/word/2010/wordprocessingGroup" xmlns:wpi="http://schemas.microsoft.com/office/word/2010/wordprocessingInk" xmlns:wne="http://schemas.microsoft.com/office/word/2006/wordml" xmlns:wps="http://schemas.microsoft.com/office/word/2010/wordprocessingShape" mc:Ignorable="w14 w15 w16se w16cid w16 w16cex w16sdtdh wp14">
+<w:footnotes xmlns:wpc="http://schemas.microsoft.com/office/word/2010/wordprocessingCanvas" xmlns:cx="http://schemas.microsoft.com/office/drawing/2014/chartex" xmlns:cx1="http://schemas.microsoft.com/office/drawing/2015/9/8/chartex" xmlns:cx2="http://schemas.microsoft.com/office/drawing/2015/10/21/chartex" xmlns:cx3="http://schemas.microsoft.com/office/drawing/2016/5/9/chartex" xmlns:cx4="http://schemas.microsoft.com/office/drawing/2016/5/10/chartex" xmlns:cx5="http://schemas.microsoft.com/office/drawing/2016/5/11/chartex" xmlns:cx6="http://schemas.microsoft.com/office/drawing/2016/5/12/chartex" xmlns:cx7="http://schemas.microsoft.com/office/drawing/2016/5/13/chartex" xmlns:cx8="http://schemas.microsoft.com/office/drawing/2016/5/14/chartex" xmlns:mc="http://schemas.openxmlformats.org/markup-compatibility/2006" xmlns:aink="http://schemas.microsoft.com/office/drawing/2016/ink" xmlns:am3d="http://schemas.microsoft.com/office/drawing/2017/model3d" xmlns:o="urn:schemas-microsoft-com:office:office" xmlns:oel="http://schemas.microsoft.com/office/2019/extlst" xmlns:r="http://schemas.openxmlformats.org/officeDocument/2006/relationships" xmlns:m="http://schemas.openxmlformats.org/officeDocument/2006/math" xmlns:v="urn:schemas-microsoft-com:vml" xmlns:wp14="http://schemas.microsoft.com/office/word/2010/wordprocessingDrawing" xmlns:wp="http://schemas.openxmlformats.org/drawingml/2006/wordprocessingDrawing" xmlns:w10="urn:schemas-microsoft-com:office:word" xmlns:w="http://schemas.openxmlformats.org/wordprocessingml/2006/main" xmlns:w14="http://schemas.microsoft.com/office/word/2010/wordml" xmlns:w15="http://schemas.microsoft.com/office/word/2012/wordml" xmlns:w16cex="http://schemas.microsoft.com/office/word/2018/wordml/cex" xmlns:w16cid="http://schemas.microsoft.com/office/word/2016/wordml/cid" xmlns:w16="http://schemas.microsoft.com/office/word/2018/wordml" xmlns:w16sdtdh="http://schemas.microsoft.com/office/word/2020/wordml/sdtdatahash" xmlns:w16se="http://schemas.microsoft.com/office/word/2015/wordml/symex" xmlns:wpg="http://schemas.microsoft.com/office/word/2010/wordprocessingGroup" xmlns:wpi="http://schemas.microsoft.com/office/word/2010/wordprocessingInk" xmlns:wne="http://schemas.microsoft.com/office/word/2006/wordml" xmlns:wps="http://schemas.microsoft.com/office/word/2010/wordprocessingShape" mc:Ignorable="w14 w15 w16se w16cid w16 w16cex w16sdtdh wp14">
   <w:footnote w:type="separator" w:id="-1">
     <w:p>
       <w:r>
@@ -16944,7 +17238,7 @@
 </file>
 
 <file path=word/numbering.xml><?xml version="1.0" encoding="utf-8"?>
-<w:numbering xmlns:wpc="http://schemas.microsoft.com/office/word/2010/wordprocessingCanvas" xmlns:cx="http://schemas.microsoft.com/office/drawing/2014/chartex" xmlns:cx1="http://schemas.microsoft.com/office/drawing/2015/9/8/chartex" xmlns:cx2="http://schemas.microsoft.com/office/drawing/2015/10/21/chartex" xmlns:cx3="http://schemas.microsoft.com/office/drawing/2016/5/9/chartex" xmlns:cx4="http://schemas.microsoft.com/office/drawing/2016/5/10/chartex" xmlns:cx5="http://schemas.microsoft.com/office/drawing/2016/5/11/chartex" xmlns:cx6="http://schemas.microsoft.com/office/drawing/2016/5/12/chartex" xmlns:cx7="http://schemas.microsoft.com/office/drawing/2016/5/13/chartex" xmlns:cx8="http://schemas.microsoft.com/office/drawing/2016/5/14/chartex" xmlns:mc="http://schemas.openxmlformats.org/markup-compatibility/2006" xmlns:aink="http://schemas.microsoft.com/office/drawing/2016/ink" xmlns:am3d="http://schemas.microsoft.com/office/drawing/2017/model3d" xmlns:o="urn:schemas-microsoft-com:office:office" xmlns:r="http://schemas.openxmlformats.org/officeDocument/2006/relationships" xmlns:m="http://schemas.openxmlformats.org/officeDocument/2006/math" xmlns:v="urn:schemas-microsoft-com:vml" xmlns:wp14="http://schemas.microsoft.com/office/word/2010/wordprocessingDrawing" xmlns:wp="http://schemas.openxmlformats.org/drawingml/2006/wordprocessingDrawing" xmlns:w10="urn:schemas-microsoft-com:office:word" xmlns:w="http://schemas.openxmlformats.org/wordprocessingml/2006/main" xmlns:w14="http://schemas.microsoft.com/office/word/2010/wordml" xmlns:w15="http://schemas.microsoft.com/office/word/2012/wordml" xmlns:w16cex="http://schemas.microsoft.com/office/word/2018/wordml/cex" xmlns:w16cid="http://schemas.microsoft.com/office/word/2016/wordml/cid" xmlns:w16="http://schemas.microsoft.com/office/word/2018/wordml" xmlns:w16sdtdh="http://schemas.microsoft.com/office/word/2020/wordml/sdtdatahash" xmlns:w16se="http://schemas.microsoft.com/office/word/2015/wordml/symex" xmlns:wpg="http://schemas.microsoft.com/office/word/2010/wordprocessingGroup" xmlns:wpi="http://schemas.microsoft.com/office/word/2010/wordprocessingInk" xmlns:wne="http://schemas.microsoft.com/office/word/2006/wordml" xmlns:wps="http://schemas.microsoft.com/office/word/2010/wordprocessingShape" mc:Ignorable="w14 w15 w16se w16cid w16 w16cex w16sdtdh wp14">
+<w:numbering xmlns:wpc="http://schemas.microsoft.com/office/word/2010/wordprocessingCanvas" xmlns:cx="http://schemas.microsoft.com/office/drawing/2014/chartex" xmlns:cx1="http://schemas.microsoft.com/office/drawing/2015/9/8/chartex" xmlns:cx2="http://schemas.microsoft.com/office/drawing/2015/10/21/chartex" xmlns:cx3="http://schemas.microsoft.com/office/drawing/2016/5/9/chartex" xmlns:cx4="http://schemas.microsoft.com/office/drawing/2016/5/10/chartex" xmlns:cx5="http://schemas.microsoft.com/office/drawing/2016/5/11/chartex" xmlns:cx6="http://schemas.microsoft.com/office/drawing/2016/5/12/chartex" xmlns:cx7="http://schemas.microsoft.com/office/drawing/2016/5/13/chartex" xmlns:cx8="http://schemas.microsoft.com/office/drawing/2016/5/14/chartex" xmlns:mc="http://schemas.openxmlformats.org/markup-compatibility/2006" xmlns:aink="http://schemas.microsoft.com/office/drawing/2016/ink" xmlns:am3d="http://schemas.microsoft.com/office/drawing/2017/model3d" xmlns:o="urn:schemas-microsoft-com:office:office" xmlns:oel="http://schemas.microsoft.com/office/2019/extlst" xmlns:r="http://schemas.openxmlformats.org/officeDocument/2006/relationships" xmlns:m="http://schemas.openxmlformats.org/officeDocument/2006/math" xmlns:v="urn:schemas-microsoft-com:vml" xmlns:wp14="http://schemas.microsoft.com/office/word/2010/wordprocessingDrawing" xmlns:wp="http://schemas.openxmlformats.org/drawingml/2006/wordprocessingDrawing" xmlns:w10="urn:schemas-microsoft-com:office:word" xmlns:w="http://schemas.openxmlformats.org/wordprocessingml/2006/main" xmlns:w14="http://schemas.microsoft.com/office/word/2010/wordml" xmlns:w15="http://schemas.microsoft.com/office/word/2012/wordml" xmlns:w16cex="http://schemas.microsoft.com/office/word/2018/wordml/cex" xmlns:w16cid="http://schemas.microsoft.com/office/word/2016/wordml/cid" xmlns:w16="http://schemas.microsoft.com/office/word/2018/wordml" xmlns:w16sdtdh="http://schemas.microsoft.com/office/word/2020/wordml/sdtdatahash" xmlns:w16se="http://schemas.microsoft.com/office/word/2015/wordml/symex" xmlns:wpg="http://schemas.microsoft.com/office/word/2010/wordprocessingGroup" xmlns:wpi="http://schemas.microsoft.com/office/word/2010/wordprocessingInk" xmlns:wne="http://schemas.microsoft.com/office/word/2006/wordml" xmlns:wps="http://schemas.microsoft.com/office/word/2010/wordprocessingShape" mc:Ignorable="w14 w15 w16se w16cid w16 w16cex w16sdtdh wp14">
   <w:abstractNum w:abstractNumId="0" w15:restartNumberingAfterBreak="0">
     <w:nsid w:val="31CE6F68"/>
     <w:multiLevelType w:val="hybridMultilevel"/>
@@ -17169,10 +17463,10 @@
       </w:rPr>
     </w:lvl>
   </w:abstractNum>
-  <w:num w:numId="1">
+  <w:num w:numId="1" w16cid:durableId="1080447824">
     <w:abstractNumId w:val="1"/>
   </w:num>
-  <w:num w:numId="2">
+  <w:num w:numId="2" w16cid:durableId="1270814206">
     <w:abstractNumId w:val="0"/>
   </w:num>
 </w:numbering>

</xml_diff>

<commit_message>
wxss: Diary 25/5/18 On Sun May 18 00:10:04 2025
</commit_message>
<xml_diff>
--- a/LiftLog/Diary.docx
+++ b/LiftLog/Diary.docx
@@ -2679,14 +2679,12 @@
         </w:rPr>
         <w:t>最后一件事吧，我好像已经没办法正常和异性交朋友了，我脑袋里总是会冒出不合时宜的想法，也不属于什么</w:t>
       </w:r>
-      <w:proofErr w:type="spellStart"/>
       <w:r>
         <w:rPr>
           <w:rFonts w:cs="Times New Roman"/>
         </w:rPr>
         <w:t>yy</w:t>
       </w:r>
-      <w:proofErr w:type="spellEnd"/>
       <w:r>
         <w:rPr>
           <w:rFonts w:cs="Times New Roman"/>
@@ -3095,14 +3093,12 @@
         </w:rPr>
         <w:t>可以进世界赛。我想看</w:t>
       </w:r>
-      <w:proofErr w:type="spellStart"/>
       <w:r>
         <w:rPr>
           <w:rFonts w:cs="Times New Roman"/>
         </w:rPr>
         <w:t>inb</w:t>
       </w:r>
-      <w:proofErr w:type="spellEnd"/>
       <w:r>
         <w:rPr>
           <w:rFonts w:cs="Times New Roman"/>
@@ -3341,14 +3337,12 @@
         </w:rPr>
         <w:t>但是呢，下午本来我正在背单词呢，突发情况，蒋小姐的</w:t>
       </w:r>
-      <w:proofErr w:type="spellStart"/>
       <w:r>
         <w:rPr>
           <w:rFonts w:cs="Times New Roman"/>
         </w:rPr>
         <w:t>Matlab</w:t>
       </w:r>
-      <w:proofErr w:type="spellEnd"/>
       <w:r>
         <w:rPr>
           <w:rFonts w:cs="Times New Roman"/>
@@ -3597,14 +3591,12 @@
         <w:lastRenderedPageBreak/>
         <w:t>我回答问题。尴尬死了。然后这几天学习态度也不怎么端正，说实话也没学到什么东西。线代还是那天的进度，再就没翻开过了。其他好几门课都已经上了不少内容了，但是我作业还是没有写，虽然我数字信号处理的作业写了一部分，但是怎么说呢，写的叫自己很不满意，老是心里有疙瘩，感觉没写好，但是又不想重写，就很烦。不管怎么说，我明天想要去看一场电影，然后呢回来就要好好学学习了。这几天一直在玩星露谷和</w:t>
       </w:r>
-      <w:proofErr w:type="spellStart"/>
       <w:r>
         <w:rPr>
           <w:rFonts w:cs="Times New Roman"/>
         </w:rPr>
         <w:t>spiritfarer</w:t>
       </w:r>
-      <w:proofErr w:type="spellEnd"/>
       <w:r>
         <w:rPr>
           <w:rFonts w:cs="Times New Roman"/>
@@ -4964,14 +4956,12 @@
         </w:rPr>
         <w:t>的方法，兴高采烈去接触硬盘</w:t>
       </w:r>
-      <w:proofErr w:type="spellStart"/>
       <w:r>
         <w:rPr>
           <w:rFonts w:cs="Times New Roman"/>
         </w:rPr>
         <w:t>bitlocker</w:t>
       </w:r>
-      <w:proofErr w:type="spellEnd"/>
       <w:r>
         <w:rPr>
           <w:rFonts w:cs="Times New Roman"/>
@@ -5459,14 +5449,12 @@
         </w:rPr>
         <w:t>我不想评论这件事情，因为我真的不知道该怎么评价好。感觉每个男人都会在脑子里面</w:t>
       </w:r>
-      <w:proofErr w:type="spellStart"/>
       <w:r>
         <w:rPr>
           <w:rFonts w:cs="Times New Roman"/>
         </w:rPr>
         <w:t>yy</w:t>
       </w:r>
-      <w:proofErr w:type="spellEnd"/>
       <w:r>
         <w:rPr>
           <w:rFonts w:cs="Times New Roman"/>
@@ -6050,42 +6038,36 @@
         </w:rPr>
         <w:t>，最后</w:t>
       </w:r>
-      <w:proofErr w:type="spellStart"/>
       <w:r>
         <w:rPr>
           <w:rFonts w:cs="Times New Roman"/>
         </w:rPr>
         <w:t>mysql</w:t>
       </w:r>
-      <w:proofErr w:type="spellEnd"/>
       <w:r>
         <w:rPr>
           <w:rFonts w:cs="Times New Roman"/>
         </w:rPr>
         <w:t>还是没有搞好，勉强回到了之前的状态。弄不明白是哪里出了问题。后天就要完成小组任务了。我和王丰是</w:t>
       </w:r>
-      <w:proofErr w:type="spellStart"/>
       <w:r>
         <w:rPr>
           <w:rFonts w:cs="Times New Roman"/>
         </w:rPr>
         <w:t>mapreduce</w:t>
       </w:r>
-      <w:proofErr w:type="spellEnd"/>
       <w:r>
         <w:rPr>
           <w:rFonts w:cs="Times New Roman"/>
         </w:rPr>
         <w:t>。其实我并不是很担心，因为我真的已经玩烂了，我也不知道为什么我这么有兴趣，但是就是有很大的耐心和热情去搞这些事情。甚至一度准备重新装一次</w:t>
       </w:r>
-      <w:proofErr w:type="spellStart"/>
       <w:r>
         <w:rPr>
           <w:rFonts w:cs="Times New Roman"/>
         </w:rPr>
         <w:t>linux</w:t>
       </w:r>
-      <w:proofErr w:type="spellEnd"/>
       <w:r>
         <w:rPr>
           <w:rFonts w:cs="Times New Roman"/>
@@ -8285,10 +8267,10 @@
             <v:path o:extrusionok="f" gradientshapeok="t" o:connecttype="rect"/>
             <o:lock v:ext="edit" aspectratio="t"/>
           </v:shapetype>
-          <v:shape id="_x0000_i1025" type="#_x0000_t75" style="width:112.75pt;height:40.75pt" o:ole="">
+          <v:shape id="_x0000_i1025" type="#_x0000_t75" style="width:112.5pt;height:40.5pt" o:ole="">
             <v:imagedata r:id="rId8" o:title=""/>
           </v:shape>
-          <o:OLEObject Type="Embed" ProgID="Package" ShapeID="_x0000_i1025" DrawAspect="Content" ObjectID="_1807389349" r:id="rId9"/>
+          <o:OLEObject Type="Embed" ProgID="Package" ShapeID="_x0000_i1025" DrawAspect="Content" ObjectID="_1809032138" r:id="rId9"/>
         </w:object>
       </w:r>
       <w:r>
@@ -8296,10 +8278,10 @@
           <w:rFonts w:cs="Times New Roman"/>
         </w:rPr>
         <w:object w:dxaOrig="2340" w:dyaOrig="810" w14:anchorId="41425E27">
-          <v:shape id="_x0000_i1026" type="#_x0000_t75" style="width:116.85pt;height:40.75pt" o:ole="">
+          <v:shape id="_x0000_i1026" type="#_x0000_t75" style="width:117pt;height:40.5pt" o:ole="">
             <v:imagedata r:id="rId10" o:title=""/>
           </v:shape>
-          <o:OLEObject Type="Embed" ProgID="Package" ShapeID="_x0000_i1026" DrawAspect="Content" ObjectID="_1807389350" r:id="rId11"/>
+          <o:OLEObject Type="Embed" ProgID="Package" ShapeID="_x0000_i1026" DrawAspect="Content" ObjectID="_1809032139" r:id="rId11"/>
         </w:object>
       </w:r>
     </w:p>
@@ -8371,19 +8353,11 @@
         </w:rPr>
         <w:t>刚才搞完了大数据的云数据库任务，其实也没什么，就是学一下怎么申请云空间，各种类型的都有，我申请了一下</w:t>
       </w:r>
-      <w:proofErr w:type="spellStart"/>
-      <w:r>
-        <w:rPr>
-          <w:rFonts w:cs="Times New Roman"/>
-        </w:rPr>
-        <w:t>Gaussdb</w:t>
-      </w:r>
-      <w:proofErr w:type="spellEnd"/>
-      <w:r>
-        <w:rPr>
-          <w:rFonts w:cs="Times New Roman"/>
-        </w:rPr>
-        <w:t xml:space="preserve"> for</w:t>
+      <w:r>
+        <w:rPr>
+          <w:rFonts w:cs="Times New Roman"/>
+        </w:rPr>
+        <w:t>Gaussdb for</w:t>
       </w:r>
       <w:r>
         <w:rPr>
@@ -12350,14 +12324,12 @@
         </w:rPr>
         <w:t>寒潮来了，已经连续下了两天的大雨，这么大的雨我出门也不方便。索性在宿舍荒废了两天。其实也没有荒废，我去捣鼓了一些我感兴趣的内容。关于数学物理一些很浅显的内容。按说时间很紧了，我哪有那么多闲工夫去忙别的事情，尤其更是一些无关紧要的东西，大都是我从网上收集来的资料，做一些验证和修改的工作。但是我还觉得挺有意思，昨天忙活了一下午，计算了一个二重隐函数积分等式的代码，今天升级了</w:t>
       </w:r>
-      <w:proofErr w:type="spellStart"/>
       <w:r>
         <w:rPr>
           <w:rFonts w:cs="Times New Roman" w:hint="eastAsia"/>
         </w:rPr>
         <w:t>mathmatica</w:t>
       </w:r>
-      <w:proofErr w:type="spellEnd"/>
       <w:r>
         <w:rPr>
           <w:rFonts w:cs="Times New Roman" w:hint="eastAsia"/>
@@ -15983,7 +15955,6 @@
         </w:rPr>
         <w:t xml:space="preserve"> </w:t>
       </w:r>
-      <w:proofErr w:type="spellStart"/>
       <w:r>
         <w:rPr>
           <w:rFonts w:cs="Times New Roman"/>
@@ -16008,7 +15979,6 @@
         </w:rPr>
         <w:t>ngine</w:t>
       </w:r>
-      <w:proofErr w:type="spellEnd"/>
       <w:r>
         <w:rPr>
           <w:rFonts w:cs="Times New Roman"/>
@@ -17173,7 +17143,7 @@
     <w:p>
       <w:pPr>
         <w:rPr>
-          <w:rFonts w:cs="Times New Roman" w:hint="eastAsia"/>
+          <w:rFonts w:cs="Times New Roman"/>
         </w:rPr>
       </w:pPr>
       <w:r>
@@ -17187,6 +17157,169 @@
           <w:rFonts w:cs="Times New Roman" w:hint="eastAsia"/>
         </w:rPr>
         <w:t>对未来，我最迟在明年初离职，这是板上钉钉的事情。在这将近一年里，我要多做准备，我仍然无法得知我钟爱的行业是什么，先做些不知道有用无用的准备吧。</w:t>
+      </w:r>
+    </w:p>
+    <w:p>
+      <w:pPr>
+        <w:rPr>
+          <w:rFonts w:cs="Times New Roman"/>
+        </w:rPr>
+      </w:pPr>
+    </w:p>
+    <w:p>
+      <w:pPr>
+        <w:rPr>
+          <w:rFonts w:cs="Times New Roman"/>
+        </w:rPr>
+      </w:pPr>
+      <w:r>
+        <w:rPr>
+          <w:rFonts w:cs="Times New Roman" w:hint="eastAsia"/>
+        </w:rPr>
+        <w:t>2025/5/17  11</w:t>
+      </w:r>
+      <w:r>
+        <w:rPr>
+          <w:rFonts w:cs="Times New Roman" w:hint="eastAsia"/>
+        </w:rPr>
+        <w:t>：</w:t>
+      </w:r>
+      <w:r>
+        <w:rPr>
+          <w:rFonts w:cs="Times New Roman" w:hint="eastAsia"/>
+        </w:rPr>
+        <w:t xml:space="preserve">58  </w:t>
+      </w:r>
+      <w:r>
+        <w:rPr>
+          <w:rFonts w:cs="Times New Roman" w:hint="eastAsia"/>
+        </w:rPr>
+        <w:t>天气：晴</w:t>
+      </w:r>
+    </w:p>
+    <w:p>
+      <w:pPr>
+        <w:rPr>
+          <w:rFonts w:cs="Times New Roman"/>
+        </w:rPr>
+      </w:pPr>
+      <w:r>
+        <w:rPr>
+          <w:rFonts w:cs="Times New Roman"/>
+        </w:rPr>
+        <w:tab/>
+      </w:r>
+      <w:r>
+        <w:rPr>
+          <w:rFonts w:cs="Times New Roman" w:hint="eastAsia"/>
+        </w:rPr>
+        <w:t>今天是星期六，但是我去加班了，本来可能不需要加班的，但是周五浩爷说平时没怎么叫我加过班，这周六来一下吧，搞不完了，所以我就去了。一方面，不想让别人觉得我不干正事，另一方面不想把与自己有关的事情，全推给别人。来来回回调试，其实最终也没什么定论，只知道过了功放，</w:t>
+      </w:r>
+      <w:r>
+        <w:rPr>
+          <w:rFonts w:cs="Times New Roman" w:hint="eastAsia"/>
+        </w:rPr>
+        <w:t xml:space="preserve">9025 DPD </w:t>
+      </w:r>
+      <w:r>
+        <w:rPr>
+          <w:rFonts w:cs="Times New Roman" w:hint="eastAsia"/>
+        </w:rPr>
+        <w:t>就会补不好，至于为什么只有天知道了。最终的结论也只是取巧般的临时拼凑一个版本发</w:t>
+      </w:r>
+      <w:r>
+        <w:rPr>
+          <w:rFonts w:cs="Times New Roman" w:hint="eastAsia"/>
+        </w:rPr>
+        <w:lastRenderedPageBreak/>
+        <w:t>货，后面再发补丁。这种调试方式，结果，实在令我不能接受，但是这已经是权衡后最佳的方案了。</w:t>
+      </w:r>
+    </w:p>
+    <w:p>
+      <w:pPr>
+        <w:rPr>
+          <w:rFonts w:cs="Times New Roman"/>
+        </w:rPr>
+      </w:pPr>
+      <w:r>
+        <w:rPr>
+          <w:rFonts w:cs="Times New Roman"/>
+        </w:rPr>
+        <w:tab/>
+      </w:r>
+      <w:r>
+        <w:rPr>
+          <w:rFonts w:cs="Times New Roman" w:hint="eastAsia"/>
+        </w:rPr>
+        <w:t>我也不想将我的日记写的如此世俗，总是记录些没有任何意义的内容，但是我的生活已经被这些东西完全占据了。不知道从什么时候开始，我已经完全无法写出像高中那时的辞藻了。即使我绞尽脑汁也没有一丝那时候的文笔，这实在是太可惜了。我有心想每天写下些日记，但是工作对我来说还是太累了</w:t>
+      </w:r>
+      <w:r>
+        <w:rPr>
+          <w:rFonts w:cs="Times New Roman"/>
+        </w:rPr>
+        <w:t>……</w:t>
+      </w:r>
+    </w:p>
+    <w:p>
+      <w:pPr>
+        <w:rPr>
+          <w:rFonts w:cs="Times New Roman"/>
+        </w:rPr>
+      </w:pPr>
+      <w:r>
+        <w:rPr>
+          <w:rFonts w:cs="Times New Roman"/>
+        </w:rPr>
+        <w:tab/>
+      </w:r>
+      <w:r>
+        <w:rPr>
+          <w:rFonts w:cs="Times New Roman" w:hint="eastAsia"/>
+        </w:rPr>
+        <w:t>我总觉得我在这样不断的妥协，不断的挣扎，不断地沦丧下，最终会成为我现在所不齿的一员。最残忍的是我可能猜到了这一切，但是只能眼睁睁看着自己陷入其中。</w:t>
+      </w:r>
+    </w:p>
+    <w:p>
+      <w:pPr>
+        <w:rPr>
+          <w:rFonts w:cs="Times New Roman" w:hint="eastAsia"/>
+        </w:rPr>
+      </w:pPr>
+      <w:r>
+        <w:rPr>
+          <w:rFonts w:cs="Times New Roman"/>
+        </w:rPr>
+        <w:tab/>
+      </w:r>
+      <w:r>
+        <w:rPr>
+          <w:rFonts w:cs="Times New Roman" w:hint="eastAsia"/>
+        </w:rPr>
+        <w:t>最近也没怎么搞学习了，突然觉得我学的东西可能一辈子也用不到，我也不一定就喜欢那些工作，只不过处于现在环境中，本能的嫉妒另一个环境，我最担心的就是，当我走向另一个环境时，又会后悔当初的决定，因为每一次选择对我来说实际上都是赌博，迷茫伴随了我的</w:t>
+      </w:r>
+      <w:r>
+        <w:rPr>
+          <w:rFonts w:cs="Times New Roman" w:hint="eastAsia"/>
+        </w:rPr>
+        <w:t>22</w:t>
+      </w:r>
+      <w:r>
+        <w:rPr>
+          <w:rFonts w:cs="Times New Roman" w:hint="eastAsia"/>
+        </w:rPr>
+        <w:t>年</w:t>
+      </w:r>
+      <w:r>
+        <w:rPr>
+          <w:rFonts w:cs="Times New Roman" w:hint="eastAsia"/>
+        </w:rPr>
+        <w:t>，像迷雾，遮住我的双眼，使我在每一次路口都只能摸着随便走向一侧。有时候我会赌赢，但总有一天我会赌输，这种困局我完全没有手段摆脱，无能为力</w:t>
+      </w:r>
+      <w:r>
+        <w:rPr>
+          <w:rFonts w:cs="Times New Roman"/>
+        </w:rPr>
+        <w:t>……</w:t>
       </w:r>
     </w:p>
     <w:sectPr>

</xml_diff>

<commit_message>
wxss: Diary 25/05/08 On Sun May 18 22:51:16 2025
</commit_message>
<xml_diff>
--- a/LiftLog/Diary.docx
+++ b/LiftLog/Diary.docx
@@ -2679,12 +2679,14 @@
         </w:rPr>
         <w:t>最后一件事吧，我好像已经没办法正常和异性交朋友了，我脑袋里总是会冒出不合时宜的想法，也不属于什么</w:t>
       </w:r>
+      <w:proofErr w:type="spellStart"/>
       <w:r>
         <w:rPr>
           <w:rFonts w:cs="Times New Roman"/>
         </w:rPr>
         <w:t>yy</w:t>
       </w:r>
+      <w:proofErr w:type="spellEnd"/>
       <w:r>
         <w:rPr>
           <w:rFonts w:cs="Times New Roman"/>
@@ -3093,12 +3095,14 @@
         </w:rPr>
         <w:t>可以进世界赛。我想看</w:t>
       </w:r>
+      <w:proofErr w:type="spellStart"/>
       <w:r>
         <w:rPr>
           <w:rFonts w:cs="Times New Roman"/>
         </w:rPr>
         <w:t>inb</w:t>
       </w:r>
+      <w:proofErr w:type="spellEnd"/>
       <w:r>
         <w:rPr>
           <w:rFonts w:cs="Times New Roman"/>
@@ -3337,12 +3341,14 @@
         </w:rPr>
         <w:t>但是呢，下午本来我正在背单词呢，突发情况，蒋小姐的</w:t>
       </w:r>
+      <w:proofErr w:type="spellStart"/>
       <w:r>
         <w:rPr>
           <w:rFonts w:cs="Times New Roman"/>
         </w:rPr>
         <w:t>Matlab</w:t>
       </w:r>
+      <w:proofErr w:type="spellEnd"/>
       <w:r>
         <w:rPr>
           <w:rFonts w:cs="Times New Roman"/>
@@ -3591,12 +3597,14 @@
         <w:lastRenderedPageBreak/>
         <w:t>我回答问题。尴尬死了。然后这几天学习态度也不怎么端正，说实话也没学到什么东西。线代还是那天的进度，再就没翻开过了。其他好几门课都已经上了不少内容了，但是我作业还是没有写，虽然我数字信号处理的作业写了一部分，但是怎么说呢，写的叫自己很不满意，老是心里有疙瘩，感觉没写好，但是又不想重写，就很烦。不管怎么说，我明天想要去看一场电影，然后呢回来就要好好学学习了。这几天一直在玩星露谷和</w:t>
       </w:r>
+      <w:proofErr w:type="spellStart"/>
       <w:r>
         <w:rPr>
           <w:rFonts w:cs="Times New Roman"/>
         </w:rPr>
         <w:t>spiritfarer</w:t>
       </w:r>
+      <w:proofErr w:type="spellEnd"/>
       <w:r>
         <w:rPr>
           <w:rFonts w:cs="Times New Roman"/>
@@ -4956,12 +4964,14 @@
         </w:rPr>
         <w:t>的方法，兴高采烈去接触硬盘</w:t>
       </w:r>
+      <w:proofErr w:type="spellStart"/>
       <w:r>
         <w:rPr>
           <w:rFonts w:cs="Times New Roman"/>
         </w:rPr>
         <w:t>bitlocker</w:t>
       </w:r>
+      <w:proofErr w:type="spellEnd"/>
       <w:r>
         <w:rPr>
           <w:rFonts w:cs="Times New Roman"/>
@@ -5449,12 +5459,14 @@
         </w:rPr>
         <w:t>我不想评论这件事情，因为我真的不知道该怎么评价好。感觉每个男人都会在脑子里面</w:t>
       </w:r>
+      <w:proofErr w:type="spellStart"/>
       <w:r>
         <w:rPr>
           <w:rFonts w:cs="Times New Roman"/>
         </w:rPr>
         <w:t>yy</w:t>
       </w:r>
+      <w:proofErr w:type="spellEnd"/>
       <w:r>
         <w:rPr>
           <w:rFonts w:cs="Times New Roman"/>
@@ -6038,36 +6050,42 @@
         </w:rPr>
         <w:t>，最后</w:t>
       </w:r>
+      <w:proofErr w:type="spellStart"/>
       <w:r>
         <w:rPr>
           <w:rFonts w:cs="Times New Roman"/>
         </w:rPr>
         <w:t>mysql</w:t>
       </w:r>
+      <w:proofErr w:type="spellEnd"/>
       <w:r>
         <w:rPr>
           <w:rFonts w:cs="Times New Roman"/>
         </w:rPr>
         <w:t>还是没有搞好，勉强回到了之前的状态。弄不明白是哪里出了问题。后天就要完成小组任务了。我和王丰是</w:t>
       </w:r>
+      <w:proofErr w:type="spellStart"/>
       <w:r>
         <w:rPr>
           <w:rFonts w:cs="Times New Roman"/>
         </w:rPr>
         <w:t>mapreduce</w:t>
       </w:r>
+      <w:proofErr w:type="spellEnd"/>
       <w:r>
         <w:rPr>
           <w:rFonts w:cs="Times New Roman"/>
         </w:rPr>
         <w:t>。其实我并不是很担心，因为我真的已经玩烂了，我也不知道为什么我这么有兴趣，但是就是有很大的耐心和热情去搞这些事情。甚至一度准备重新装一次</w:t>
       </w:r>
+      <w:proofErr w:type="spellStart"/>
       <w:r>
         <w:rPr>
           <w:rFonts w:cs="Times New Roman"/>
         </w:rPr>
         <w:t>linux</w:t>
       </w:r>
+      <w:proofErr w:type="spellEnd"/>
       <w:r>
         <w:rPr>
           <w:rFonts w:cs="Times New Roman"/>
@@ -8270,7 +8288,7 @@
           <v:shape id="_x0000_i1025" type="#_x0000_t75" style="width:112.5pt;height:40.5pt" o:ole="">
             <v:imagedata r:id="rId8" o:title=""/>
           </v:shape>
-          <o:OLEObject Type="Embed" ProgID="Package" ShapeID="_x0000_i1025" DrawAspect="Content" ObjectID="_1809032138" r:id="rId9"/>
+          <o:OLEObject Type="Embed" ProgID="Package" ShapeID="_x0000_i1025" DrawAspect="Content" ObjectID="_1809113820" r:id="rId9"/>
         </w:object>
       </w:r>
       <w:r>
@@ -8281,7 +8299,7 @@
           <v:shape id="_x0000_i1026" type="#_x0000_t75" style="width:117pt;height:40.5pt" o:ole="">
             <v:imagedata r:id="rId10" o:title=""/>
           </v:shape>
-          <o:OLEObject Type="Embed" ProgID="Package" ShapeID="_x0000_i1026" DrawAspect="Content" ObjectID="_1809032139" r:id="rId11"/>
+          <o:OLEObject Type="Embed" ProgID="Package" ShapeID="_x0000_i1026" DrawAspect="Content" ObjectID="_1809113821" r:id="rId11"/>
         </w:object>
       </w:r>
     </w:p>
@@ -8353,11 +8371,19 @@
         </w:rPr>
         <w:t>刚才搞完了大数据的云数据库任务，其实也没什么，就是学一下怎么申请云空间，各种类型的都有，我申请了一下</w:t>
       </w:r>
-      <w:r>
-        <w:rPr>
-          <w:rFonts w:cs="Times New Roman"/>
-        </w:rPr>
-        <w:t>Gaussdb for</w:t>
+      <w:proofErr w:type="spellStart"/>
+      <w:r>
+        <w:rPr>
+          <w:rFonts w:cs="Times New Roman"/>
+        </w:rPr>
+        <w:t>Gaussdb</w:t>
+      </w:r>
+      <w:proofErr w:type="spellEnd"/>
+      <w:r>
+        <w:rPr>
+          <w:rFonts w:cs="Times New Roman"/>
+        </w:rPr>
+        <w:t xml:space="preserve"> for</w:t>
       </w:r>
       <w:r>
         <w:rPr>
@@ -12324,12 +12350,14 @@
         </w:rPr>
         <w:t>寒潮来了，已经连续下了两天的大雨，这么大的雨我出门也不方便。索性在宿舍荒废了两天。其实也没有荒废，我去捣鼓了一些我感兴趣的内容。关于数学物理一些很浅显的内容。按说时间很紧了，我哪有那么多闲工夫去忙别的事情，尤其更是一些无关紧要的东西，大都是我从网上收集来的资料，做一些验证和修改的工作。但是我还觉得挺有意思，昨天忙活了一下午，计算了一个二重隐函数积分等式的代码，今天升级了</w:t>
       </w:r>
+      <w:proofErr w:type="spellStart"/>
       <w:r>
         <w:rPr>
           <w:rFonts w:cs="Times New Roman" w:hint="eastAsia"/>
         </w:rPr>
         <w:t>mathmatica</w:t>
       </w:r>
+      <w:proofErr w:type="spellEnd"/>
       <w:r>
         <w:rPr>
           <w:rFonts w:cs="Times New Roman" w:hint="eastAsia"/>
@@ -15955,6 +15983,7 @@
         </w:rPr>
         <w:t xml:space="preserve"> </w:t>
       </w:r>
+      <w:proofErr w:type="spellStart"/>
       <w:r>
         <w:rPr>
           <w:rFonts w:cs="Times New Roman"/>
@@ -15979,6 +16008,7 @@
         </w:rPr>
         <w:t>ngine</w:t>
       </w:r>
+      <w:proofErr w:type="spellEnd"/>
       <w:r>
         <w:rPr>
           <w:rFonts w:cs="Times New Roman"/>
@@ -17282,7 +17312,7 @@
     <w:p>
       <w:pPr>
         <w:rPr>
-          <w:rFonts w:cs="Times New Roman" w:hint="eastAsia"/>
+          <w:rFonts w:cs="Times New Roman"/>
         </w:rPr>
       </w:pPr>
       <w:r>
@@ -17320,6 +17350,107 @@
           <w:rFonts w:cs="Times New Roman"/>
         </w:rPr>
         <w:t>……</w:t>
+      </w:r>
+    </w:p>
+    <w:p>
+      <w:pPr>
+        <w:rPr>
+          <w:rFonts w:cs="Times New Roman"/>
+        </w:rPr>
+      </w:pPr>
+    </w:p>
+    <w:p>
+      <w:pPr>
+        <w:rPr>
+          <w:rFonts w:cs="Times New Roman"/>
+        </w:rPr>
+      </w:pPr>
+      <w:r>
+        <w:rPr>
+          <w:rFonts w:cs="Times New Roman"/>
+        </w:rPr>
+        <w:t>2025/05/18</w:t>
+      </w:r>
+      <w:r>
+        <w:rPr>
+          <w:rFonts w:cs="Times New Roman" w:hint="eastAsia"/>
+        </w:rPr>
+        <w:t xml:space="preserve">  22</w:t>
+      </w:r>
+      <w:r>
+        <w:rPr>
+          <w:rFonts w:cs="Times New Roman" w:hint="eastAsia"/>
+        </w:rPr>
+        <w:t>：</w:t>
+      </w:r>
+      <w:r>
+        <w:rPr>
+          <w:rFonts w:cs="Times New Roman" w:hint="eastAsia"/>
+        </w:rPr>
+        <w:t xml:space="preserve">44  </w:t>
+      </w:r>
+      <w:r>
+        <w:rPr>
+          <w:rFonts w:cs="Times New Roman" w:hint="eastAsia"/>
+        </w:rPr>
+        <w:t>天气：晴</w:t>
+      </w:r>
+    </w:p>
+    <w:p>
+      <w:pPr>
+        <w:rPr>
+          <w:rFonts w:cs="Times New Roman"/>
+        </w:rPr>
+      </w:pPr>
+      <w:r>
+        <w:rPr>
+          <w:rFonts w:cs="Times New Roman"/>
+        </w:rPr>
+        <w:tab/>
+      </w:r>
+      <w:r>
+        <w:rPr>
+          <w:rFonts w:cs="Times New Roman" w:hint="eastAsia"/>
+        </w:rPr>
+        <w:t>夏天快到了，最近炎热了不少。</w:t>
+      </w:r>
+    </w:p>
+    <w:p>
+      <w:pPr>
+        <w:rPr>
+          <w:rFonts w:cs="Times New Roman"/>
+        </w:rPr>
+      </w:pPr>
+      <w:r>
+        <w:rPr>
+          <w:rFonts w:cs="Times New Roman"/>
+        </w:rPr>
+        <w:tab/>
+      </w:r>
+      <w:r>
+        <w:rPr>
+          <w:rFonts w:cs="Times New Roman" w:hint="eastAsia"/>
+        </w:rPr>
+        <w:t>今天也去加班了，但是没干很多活，随便敷衍了几下，就草草结束。肖工和浩爷也累了，大家都不想好好干活，早早回去了。</w:t>
+      </w:r>
+    </w:p>
+    <w:p>
+      <w:pPr>
+        <w:rPr>
+          <w:rFonts w:cs="Times New Roman" w:hint="eastAsia"/>
+        </w:rPr>
+      </w:pPr>
+      <w:r>
+        <w:rPr>
+          <w:rFonts w:cs="Times New Roman"/>
+        </w:rPr>
+        <w:tab/>
+      </w:r>
+      <w:r>
+        <w:rPr>
+          <w:rFonts w:cs="Times New Roman" w:hint="eastAsia"/>
+        </w:rPr>
+        <w:t>虽然今天也是乏善可陈，唯一有些乐趣的事情是，我破解了亿赛通的加密。之前试过从内存中读取再写入的方式，发现还是不可以，只要从内存中读出来就会被加密。今天找到一个另一个思路的源码，之前是加一层后缀，主程序负责读取内存和重命名，新思路在于添加两层后缀，主程序只负责读取内存，重命名交给调用程序完成。这样同时避免，一层后缀读写加密，和能正常读写的伪主程序重命名再次加密的两个问题。最终是成功解密了大部分文件，这种行为还是比较危险的，已经涉及到了公司的根本。这些东西泄露出去公司就要垮了，现在还没有人发现，我得小心一些，被发现我就要完蛋了。</w:t>
       </w:r>
     </w:p>
     <w:sectPr>

</xml_diff>